<commit_message>
Added tabs for Feb 2018 meetup
</commit_message>
<xml_diff>
--- a/files/She's_So_High__Tal_Bachman.docx
+++ b/files/She's_So_High__Tal_Bachman.docx
@@ -47,15 +47,69 @@
           <w:sz w:val="24"/>
           <w:szCs w:val="24"/>
         </w:rPr>
-        <w:t>G            D         C</w:t>
-      </w:r>
-      <w:r>
-        <w:rPr>
-          <w:rFonts w:ascii="Courier" w:hAnsi="Courier" w:cs="Menlo Regular"/>
-          <w:sz w:val="24"/>
-          <w:szCs w:val="24"/>
-        </w:rPr>
-        <w:t xml:space="preserve">     G           D   C</w:t>
+        <w:t>Dashed chord pairs indicate to play each chord for half as long as usual.</w:t>
+      </w:r>
+    </w:p>
+    <w:p>
+      <w:pPr>
+        <w:pStyle w:val="NoSpacing"/>
+        <w:rPr>
+          <w:rFonts w:ascii="Courier" w:hAnsi="Courier" w:cs="Menlo Regular"/>
+          <w:sz w:val="24"/>
+          <w:szCs w:val="24"/>
+        </w:rPr>
+      </w:pPr>
+    </w:p>
+    <w:p>
+      <w:pPr>
+        <w:pStyle w:val="NoSpacing"/>
+        <w:rPr>
+          <w:rFonts w:ascii="Courier" w:hAnsi="Courier" w:cs="Menlo Regular"/>
+          <w:sz w:val="24"/>
+          <w:szCs w:val="24"/>
+        </w:rPr>
+      </w:pPr>
+      <w:r>
+        <w:rPr>
+          <w:rFonts w:ascii="Courier" w:hAnsi="Courier" w:cs="Menlo Regular"/>
+          <w:sz w:val="24"/>
+          <w:szCs w:val="24"/>
+        </w:rPr>
+        <w:t xml:space="preserve">G            D    </w:t>
+      </w:r>
+      <w:proofErr w:type="gramStart"/>
+      <w:r>
+        <w:rPr>
+          <w:rFonts w:ascii="Courier" w:hAnsi="Courier" w:cs="Menlo Regular"/>
+          <w:sz w:val="24"/>
+          <w:szCs w:val="24"/>
+        </w:rPr>
+        <w:t>-</w:t>
+      </w:r>
+      <w:r>
+        <w:rPr>
+          <w:rFonts w:ascii="Courier" w:hAnsi="Courier" w:cs="Menlo Regular"/>
+          <w:sz w:val="24"/>
+          <w:szCs w:val="24"/>
+        </w:rPr>
+        <w:t xml:space="preserve">    C</w:t>
+      </w:r>
+      <w:proofErr w:type="gramEnd"/>
+      <w:r>
+        <w:rPr>
+          <w:rFonts w:ascii="Courier" w:hAnsi="Courier" w:cs="Menlo Regular"/>
+          <w:sz w:val="24"/>
+          <w:szCs w:val="24"/>
+        </w:rPr>
+        <w:t xml:space="preserve">     G           D -</w:t>
+      </w:r>
+      <w:r>
+        <w:rPr>
+          <w:rFonts w:ascii="Courier" w:hAnsi="Courier" w:cs="Menlo Regular"/>
+          <w:sz w:val="24"/>
+          <w:szCs w:val="24"/>
+        </w:rPr>
+        <w:t xml:space="preserve"> C</w:t>
       </w:r>
     </w:p>
     <w:p>
@@ -99,7 +153,33 @@
           <w:sz w:val="24"/>
           <w:szCs w:val="24"/>
         </w:rPr>
-        <w:t xml:space="preserve">G            D             C         </w:t>
+        <w:t xml:space="preserve">G            D      </w:t>
+      </w:r>
+      <w:proofErr w:type="gramStart"/>
+      <w:r>
+        <w:rPr>
+          <w:rFonts w:ascii="Courier" w:hAnsi="Courier" w:cs="Menlo Regular"/>
+          <w:sz w:val="24"/>
+          <w:szCs w:val="24"/>
+        </w:rPr>
+        <w:t>-</w:t>
+      </w:r>
+      <w:r>
+        <w:rPr>
+          <w:rFonts w:ascii="Courier" w:hAnsi="Courier" w:cs="Menlo Regular"/>
+          <w:sz w:val="24"/>
+          <w:szCs w:val="24"/>
+        </w:rPr>
+        <w:t xml:space="preserve">      C</w:t>
+      </w:r>
+      <w:proofErr w:type="gramEnd"/>
+      <w:r>
+        <w:rPr>
+          <w:rFonts w:ascii="Courier" w:hAnsi="Courier" w:cs="Menlo Regular"/>
+          <w:sz w:val="24"/>
+          <w:szCs w:val="24"/>
+        </w:rPr>
+        <w:t xml:space="preserve">         </w:t>
       </w:r>
       <w:r>
         <w:rPr>
@@ -315,6 +395,24 @@
         </w:rPr>
         <w:t xml:space="preserve">D    </w:t>
       </w:r>
+      <w:r>
+        <w:rPr>
+          <w:rFonts w:ascii="Courier" w:hAnsi="Courier" w:cs="Menlo Regular"/>
+          <w:sz w:val="24"/>
+          <w:szCs w:val="24"/>
+        </w:rPr>
+        <w:t xml:space="preserve"> </w:t>
+      </w:r>
+      <w:proofErr w:type="spellStart"/>
+      <w:r>
+        <w:rPr>
+          <w:rFonts w:ascii="Courier" w:hAnsi="Courier" w:cs="Menlo Regular"/>
+          <w:sz w:val="24"/>
+          <w:szCs w:val="24"/>
+        </w:rPr>
+        <w:t>D</w:t>
+      </w:r>
+      <w:proofErr w:type="spellEnd"/>
     </w:p>
     <w:p>
       <w:pPr>
@@ -747,6 +845,24 @@
         </w:rPr>
         <w:t xml:space="preserve">       G</w:t>
       </w:r>
+      <w:r>
+        <w:rPr>
+          <w:rFonts w:ascii="Courier" w:hAnsi="Courier" w:cs="Menlo Regular"/>
+          <w:sz w:val="24"/>
+          <w:szCs w:val="24"/>
+        </w:rPr>
+        <w:t xml:space="preserve">        </w:t>
+      </w:r>
+      <w:proofErr w:type="spellStart"/>
+      <w:r>
+        <w:rPr>
+          <w:rFonts w:ascii="Courier" w:hAnsi="Courier" w:cs="Menlo Regular"/>
+          <w:sz w:val="24"/>
+          <w:szCs w:val="24"/>
+        </w:rPr>
+        <w:t>G</w:t>
+      </w:r>
+      <w:proofErr w:type="spellEnd"/>
     </w:p>
     <w:p>
       <w:pPr>
@@ -843,7 +959,24 @@
           <w:sz w:val="24"/>
           <w:szCs w:val="24"/>
         </w:rPr>
-        <w:t xml:space="preserve">   D     </w:t>
+        <w:t xml:space="preserve">   D  </w:t>
+      </w:r>
+      <w:proofErr w:type="gramStart"/>
+      <w:r>
+        <w:rPr>
+          <w:rFonts w:ascii="Courier" w:hAnsi="Courier" w:cs="Menlo Regular"/>
+          <w:sz w:val="24"/>
+          <w:szCs w:val="24"/>
+        </w:rPr>
+        <w:t>-</w:t>
+      </w:r>
+      <w:r>
+        <w:rPr>
+          <w:rFonts w:ascii="Courier" w:hAnsi="Courier" w:cs="Menlo Regular"/>
+          <w:sz w:val="24"/>
+          <w:szCs w:val="24"/>
+        </w:rPr>
+        <w:t xml:space="preserve">  </w:t>
       </w:r>
       <w:r>
         <w:rPr>
@@ -853,13 +986,22 @@
         </w:rPr>
         <w:t>C</w:t>
       </w:r>
-      <w:r>
-        <w:rPr>
-          <w:rFonts w:ascii="Courier" w:hAnsi="Courier" w:cs="Menlo Regular"/>
-          <w:sz w:val="24"/>
-          <w:szCs w:val="24"/>
-        </w:rPr>
-        <w:t xml:space="preserve">     G             D   C</w:t>
+      <w:proofErr w:type="gramEnd"/>
+      <w:r>
+        <w:rPr>
+          <w:rFonts w:ascii="Courier" w:hAnsi="Courier" w:cs="Menlo Regular"/>
+          <w:sz w:val="24"/>
+          <w:szCs w:val="24"/>
+        </w:rPr>
+        <w:t xml:space="preserve">     G             D -</w:t>
+      </w:r>
+      <w:r>
+        <w:rPr>
+          <w:rFonts w:ascii="Courier" w:hAnsi="Courier" w:cs="Menlo Regular"/>
+          <w:sz w:val="24"/>
+          <w:szCs w:val="24"/>
+        </w:rPr>
+        <w:t xml:space="preserve"> C</w:t>
       </w:r>
     </w:p>
     <w:p>
@@ -967,15 +1109,41 @@
           <w:sz w:val="24"/>
           <w:szCs w:val="24"/>
         </w:rPr>
-        <w:t xml:space="preserve">G             D       </w:t>
-      </w:r>
-      <w:r>
-        <w:rPr>
-          <w:rFonts w:ascii="Courier" w:hAnsi="Courier" w:cs="Menlo Regular"/>
-          <w:sz w:val="24"/>
-          <w:szCs w:val="24"/>
-        </w:rPr>
-        <w:t>C    G</w:t>
+        <w:t xml:space="preserve">G             D   </w:t>
+      </w:r>
+      <w:proofErr w:type="gramStart"/>
+      <w:r>
+        <w:rPr>
+          <w:rFonts w:ascii="Courier" w:hAnsi="Courier" w:cs="Menlo Regular"/>
+          <w:sz w:val="24"/>
+          <w:szCs w:val="24"/>
+        </w:rPr>
+        <w:t>-</w:t>
+      </w:r>
+      <w:r>
+        <w:rPr>
+          <w:rFonts w:ascii="Courier" w:hAnsi="Courier" w:cs="Menlo Regular"/>
+          <w:sz w:val="24"/>
+          <w:szCs w:val="24"/>
+        </w:rPr>
+        <w:t xml:space="preserve">   </w:t>
+      </w:r>
+      <w:r>
+        <w:rPr>
+          <w:rFonts w:ascii="Courier" w:hAnsi="Courier" w:cs="Menlo Regular"/>
+          <w:sz w:val="24"/>
+          <w:szCs w:val="24"/>
+        </w:rPr>
+        <w:t>C</w:t>
+      </w:r>
+      <w:proofErr w:type="gramEnd"/>
+      <w:r>
+        <w:rPr>
+          <w:rFonts w:ascii="Courier" w:hAnsi="Courier" w:cs="Menlo Regular"/>
+          <w:sz w:val="24"/>
+          <w:szCs w:val="24"/>
+        </w:rPr>
+        <w:t xml:space="preserve">    G</w:t>
       </w:r>
     </w:p>
     <w:p>
@@ -1127,8 +1295,34 @@
           <w:sz w:val="24"/>
           <w:szCs w:val="24"/>
         </w:rPr>
-        <w:t xml:space="preserve">         D</w:t>
-      </w:r>
+        <w:t xml:space="preserve">       </w:t>
+      </w:r>
+      <w:r>
+        <w:rPr>
+          <w:rFonts w:ascii="Courier" w:hAnsi="Courier" w:cs="Menlo Regular"/>
+          <w:sz w:val="24"/>
+          <w:szCs w:val="24"/>
+        </w:rPr>
+        <w:t>D</w:t>
+      </w:r>
+      <w:r>
+        <w:rPr>
+          <w:rFonts w:ascii="Courier" w:hAnsi="Courier" w:cs="Menlo Regular"/>
+          <w:sz w:val="24"/>
+          <w:szCs w:val="24"/>
+        </w:rPr>
+        <w:t xml:space="preserve">   </w:t>
+      </w:r>
+      <w:proofErr w:type="spellStart"/>
+      <w:r>
+        <w:rPr>
+          <w:rFonts w:ascii="Courier" w:hAnsi="Courier" w:cs="Menlo Regular"/>
+          <w:sz w:val="24"/>
+          <w:szCs w:val="24"/>
+        </w:rPr>
+        <w:t>D</w:t>
+      </w:r>
+      <w:proofErr w:type="spellEnd"/>
     </w:p>
     <w:p>
       <w:pPr>
@@ -1241,7 +1435,7 @@
           <w:sz w:val="24"/>
           <w:szCs w:val="24"/>
         </w:rPr>
-        <w:t xml:space="preserve">G            D         </w:t>
+        <w:t xml:space="preserve">G            D    </w:t>
       </w:r>
       <w:proofErr w:type="gramStart"/>
       <w:r>
@@ -1250,8 +1444,17 @@
           <w:sz w:val="24"/>
           <w:szCs w:val="24"/>
         </w:rPr>
-        <w:t>C</w:t>
-      </w:r>
+        <w:t>-</w:t>
+      </w:r>
+      <w:r>
+        <w:rPr>
+          <w:rFonts w:ascii="Courier" w:hAnsi="Courier" w:cs="Menlo Regular"/>
+          <w:sz w:val="24"/>
+          <w:szCs w:val="24"/>
+        </w:rPr>
+        <w:t xml:space="preserve">    C</w:t>
+      </w:r>
+      <w:proofErr w:type="gramEnd"/>
       <w:r>
         <w:rPr>
           <w:rFonts w:ascii="Courier" w:hAnsi="Courier" w:cs="Menlo Regular"/>
@@ -1266,17 +1469,354 @@
           <w:sz w:val="24"/>
           <w:szCs w:val="24"/>
         </w:rPr>
+        <w:t>G          D   -</w:t>
+      </w:r>
+      <w:r>
+        <w:rPr>
+          <w:rFonts w:ascii="Courier" w:hAnsi="Courier" w:cs="Menlo Regular"/>
+          <w:sz w:val="24"/>
+          <w:szCs w:val="24"/>
+        </w:rPr>
+        <w:t xml:space="preserve"> </w:t>
+      </w:r>
+      <w:r>
+        <w:rPr>
+          <w:rFonts w:ascii="Courier" w:hAnsi="Courier" w:cs="Menlo Regular"/>
+          <w:sz w:val="24"/>
+          <w:szCs w:val="24"/>
+        </w:rPr>
+        <w:t xml:space="preserve"> </w:t>
+      </w:r>
+      <w:r>
+        <w:rPr>
+          <w:rFonts w:ascii="Courier" w:hAnsi="Courier" w:cs="Menlo Regular"/>
+          <w:sz w:val="24"/>
+          <w:szCs w:val="24"/>
+        </w:rPr>
+        <w:t xml:space="preserve">C   </w:t>
+      </w:r>
+    </w:p>
+    <w:p>
+      <w:pPr>
+        <w:pStyle w:val="NoSpacing"/>
+        <w:rPr>
+          <w:rFonts w:ascii="Courier" w:hAnsi="Courier" w:cs="Menlo Regular"/>
+          <w:sz w:val="24"/>
+          <w:szCs w:val="24"/>
+        </w:rPr>
+      </w:pPr>
+      <w:proofErr w:type="gramStart"/>
+      <w:r>
+        <w:rPr>
+          <w:rFonts w:ascii="Courier" w:hAnsi="Courier" w:cs="Menlo Regular"/>
+          <w:sz w:val="24"/>
+          <w:szCs w:val="24"/>
+        </w:rPr>
+        <w:t>She comes to speak to me</w:t>
+      </w:r>
+      <w:proofErr w:type="gramEnd"/>
+      <w:r>
+        <w:rPr>
+          <w:rFonts w:ascii="Courier" w:hAnsi="Courier" w:cs="Menlo Regular"/>
+          <w:sz w:val="24"/>
+          <w:szCs w:val="24"/>
+        </w:rPr>
+        <w:t xml:space="preserve">, </w:t>
+      </w:r>
+      <w:proofErr w:type="gramStart"/>
+      <w:r>
+        <w:rPr>
+          <w:rFonts w:ascii="Courier" w:hAnsi="Courier" w:cs="Menlo Regular"/>
+          <w:sz w:val="24"/>
+          <w:szCs w:val="24"/>
+        </w:rPr>
+        <w:t>I freeze immediately</w:t>
+      </w:r>
+      <w:proofErr w:type="gramEnd"/>
+    </w:p>
+    <w:p>
+      <w:pPr>
+        <w:pStyle w:val="NoSpacing"/>
+        <w:rPr>
+          <w:rFonts w:ascii="Courier" w:hAnsi="Courier" w:cs="Menlo Regular"/>
+          <w:sz w:val="24"/>
+          <w:szCs w:val="24"/>
+        </w:rPr>
+      </w:pPr>
+      <w:r>
+        <w:rPr>
+          <w:rFonts w:ascii="Courier" w:hAnsi="Courier" w:cs="Menlo Regular"/>
+          <w:sz w:val="24"/>
+          <w:szCs w:val="24"/>
+        </w:rPr>
+        <w:t xml:space="preserve">G              </w:t>
+      </w:r>
+      <w:r>
+        <w:rPr>
+          <w:rFonts w:ascii="Courier" w:hAnsi="Courier" w:cs="Menlo Regular"/>
+          <w:sz w:val="24"/>
+          <w:szCs w:val="24"/>
+        </w:rPr>
+        <w:t xml:space="preserve"> D     </w:t>
+      </w:r>
+      <w:proofErr w:type="gramStart"/>
+      <w:r>
+        <w:rPr>
+          <w:rFonts w:ascii="Courier" w:hAnsi="Courier" w:cs="Menlo Regular"/>
+          <w:sz w:val="24"/>
+          <w:szCs w:val="24"/>
+        </w:rPr>
+        <w:t>-</w:t>
+      </w:r>
+      <w:r>
+        <w:rPr>
+          <w:rFonts w:ascii="Courier" w:hAnsi="Courier" w:cs="Menlo Regular"/>
+          <w:sz w:val="24"/>
+          <w:szCs w:val="24"/>
+        </w:rPr>
+        <w:t xml:space="preserve">     C</w:t>
+      </w:r>
+      <w:proofErr w:type="gramEnd"/>
+      <w:r>
+        <w:rPr>
+          <w:rFonts w:ascii="Courier" w:hAnsi="Courier" w:cs="Menlo Regular"/>
+          <w:sz w:val="24"/>
+          <w:szCs w:val="24"/>
+        </w:rPr>
+        <w:t xml:space="preserve">    </w:t>
+      </w:r>
+      <w:r>
+        <w:rPr>
+          <w:rFonts w:ascii="Courier" w:hAnsi="Courier" w:cs="Menlo Regular"/>
+          <w:sz w:val="24"/>
+          <w:szCs w:val="24"/>
+        </w:rPr>
         <w:t>G</w:t>
       </w:r>
-      <w:proofErr w:type="gramEnd"/>
-      <w:r>
-        <w:rPr>
-          <w:rFonts w:ascii="Courier" w:hAnsi="Courier" w:cs="Menlo Regular"/>
-          <w:sz w:val="24"/>
-          <w:szCs w:val="24"/>
-        </w:rPr>
-        <w:t xml:space="preserve">          D     </w:t>
-      </w:r>
+    </w:p>
+    <w:p>
+      <w:pPr>
+        <w:pStyle w:val="NoSpacing"/>
+        <w:rPr>
+          <w:rFonts w:ascii="Courier" w:hAnsi="Courier" w:cs="Menlo Regular"/>
+          <w:sz w:val="24"/>
+          <w:szCs w:val="24"/>
+        </w:rPr>
+      </w:pPr>
+      <w:r>
+        <w:rPr>
+          <w:rFonts w:ascii="Courier" w:hAnsi="Courier" w:cs="Menlo Regular"/>
+          <w:sz w:val="24"/>
+          <w:szCs w:val="24"/>
+        </w:rPr>
+        <w:t xml:space="preserve">'Cause </w:t>
+      </w:r>
+      <w:r>
+        <w:rPr>
+          <w:rFonts w:ascii="Courier" w:hAnsi="Courier" w:cs="Menlo Regular"/>
+          <w:sz w:val="24"/>
+          <w:szCs w:val="24"/>
+        </w:rPr>
+        <w:t xml:space="preserve">what she says sounds so unreal </w:t>
+      </w:r>
+    </w:p>
+    <w:p>
+      <w:pPr>
+        <w:pStyle w:val="NoSpacing"/>
+        <w:rPr>
+          <w:rFonts w:ascii="Courier" w:hAnsi="Courier" w:cs="Menlo Regular"/>
+          <w:sz w:val="24"/>
+          <w:szCs w:val="24"/>
+        </w:rPr>
+      </w:pPr>
+      <w:r>
+        <w:rPr>
+          <w:rFonts w:ascii="Courier" w:hAnsi="Courier" w:cs="Menlo Regular"/>
+          <w:sz w:val="24"/>
+          <w:szCs w:val="24"/>
+        </w:rPr>
+        <w:t xml:space="preserve">   </w:t>
+      </w:r>
+      <w:r>
+        <w:rPr>
+          <w:rFonts w:ascii="Courier" w:hAnsi="Courier" w:cs="Menlo Regular"/>
+          <w:sz w:val="24"/>
+          <w:szCs w:val="24"/>
+        </w:rPr>
+        <w:t xml:space="preserve"> D                 C    </w:t>
+      </w:r>
+      <w:r>
+        <w:rPr>
+          <w:rFonts w:ascii="Courier" w:hAnsi="Courier" w:cs="Menlo Regular"/>
+          <w:sz w:val="24"/>
+          <w:szCs w:val="24"/>
+        </w:rPr>
+        <w:t xml:space="preserve">                      G</w:t>
+      </w:r>
+    </w:p>
+    <w:p>
+      <w:pPr>
+        <w:pStyle w:val="NoSpacing"/>
+        <w:rPr>
+          <w:rFonts w:ascii="Courier" w:hAnsi="Courier" w:cs="Menlo Regular"/>
+          <w:sz w:val="24"/>
+          <w:szCs w:val="24"/>
+        </w:rPr>
+      </w:pPr>
+      <w:r>
+        <w:rPr>
+          <w:rFonts w:ascii="Courier" w:hAnsi="Courier" w:cs="Menlo Regular"/>
+          <w:sz w:val="24"/>
+          <w:szCs w:val="24"/>
+        </w:rPr>
+        <w:t xml:space="preserve">But somehow I can't believe </w:t>
+      </w:r>
+      <w:r>
+        <w:rPr>
+          <w:rFonts w:ascii="Courier" w:hAnsi="Courier" w:cs="Menlo Regular"/>
+          <w:sz w:val="24"/>
+          <w:szCs w:val="24"/>
+        </w:rPr>
+        <w:t>t</w:t>
+      </w:r>
+      <w:r>
+        <w:rPr>
+          <w:rFonts w:ascii="Courier" w:hAnsi="Courier" w:cs="Menlo Regular"/>
+          <w:sz w:val="24"/>
+          <w:szCs w:val="24"/>
+        </w:rPr>
+        <w:t xml:space="preserve">hat anything should happen </w:t>
+      </w:r>
+    </w:p>
+    <w:p>
+      <w:pPr>
+        <w:pStyle w:val="NoSpacing"/>
+        <w:rPr>
+          <w:rFonts w:ascii="Courier" w:hAnsi="Courier" w:cs="Menlo Regular"/>
+          <w:sz w:val="24"/>
+          <w:szCs w:val="24"/>
+        </w:rPr>
+      </w:pPr>
+      <w:r>
+        <w:rPr>
+          <w:rFonts w:ascii="Courier" w:hAnsi="Courier" w:cs="Menlo Regular"/>
+          <w:sz w:val="24"/>
+          <w:szCs w:val="24"/>
+        </w:rPr>
+        <w:t xml:space="preserve">D                </w:t>
+      </w:r>
+      <w:r>
+        <w:rPr>
+          <w:rFonts w:ascii="Courier" w:hAnsi="Courier" w:cs="Menlo Regular"/>
+          <w:sz w:val="24"/>
+          <w:szCs w:val="24"/>
+        </w:rPr>
+        <w:t xml:space="preserve">C  </w:t>
+      </w:r>
+      <w:r>
+        <w:rPr>
+          <w:rFonts w:ascii="Courier" w:hAnsi="Courier" w:cs="Menlo Regular"/>
+          <w:sz w:val="24"/>
+          <w:szCs w:val="24"/>
+        </w:rPr>
+        <w:t xml:space="preserve">                      G</w:t>
+      </w:r>
+    </w:p>
+    <w:p>
+      <w:pPr>
+        <w:pStyle w:val="NoSpacing"/>
+        <w:rPr>
+          <w:rFonts w:ascii="Courier" w:hAnsi="Courier" w:cs="Menlo Regular"/>
+          <w:sz w:val="24"/>
+          <w:szCs w:val="24"/>
+        </w:rPr>
+      </w:pPr>
+      <w:r>
+        <w:rPr>
+          <w:rFonts w:ascii="Courier" w:hAnsi="Courier" w:cs="Menlo Regular"/>
+          <w:sz w:val="24"/>
+          <w:szCs w:val="24"/>
+        </w:rPr>
+        <w:t xml:space="preserve">I know where I belong </w:t>
+      </w:r>
+      <w:r>
+        <w:rPr>
+          <w:rFonts w:ascii="Courier" w:hAnsi="Courier" w:cs="Menlo Regular"/>
+          <w:sz w:val="24"/>
+          <w:szCs w:val="24"/>
+        </w:rPr>
+        <w:t>a</w:t>
+      </w:r>
+      <w:r>
+        <w:rPr>
+          <w:rFonts w:ascii="Courier" w:hAnsi="Courier" w:cs="Menlo Regular"/>
+          <w:sz w:val="24"/>
+          <w:szCs w:val="24"/>
+        </w:rPr>
+        <w:t xml:space="preserve">nd nothing's </w:t>
+      </w:r>
+      <w:proofErr w:type="spellStart"/>
+      <w:r>
+        <w:rPr>
+          <w:rFonts w:ascii="Courier" w:hAnsi="Courier" w:cs="Menlo Regular"/>
+          <w:sz w:val="24"/>
+          <w:szCs w:val="24"/>
+        </w:rPr>
+        <w:t>gonna</w:t>
+      </w:r>
+      <w:proofErr w:type="spellEnd"/>
+      <w:r>
+        <w:rPr>
+          <w:rFonts w:ascii="Courier" w:hAnsi="Courier" w:cs="Menlo Regular"/>
+          <w:sz w:val="24"/>
+          <w:szCs w:val="24"/>
+        </w:rPr>
+        <w:t xml:space="preserve"> happen</w:t>
+      </w:r>
+    </w:p>
+    <w:p>
+      <w:pPr>
+        <w:pStyle w:val="NoSpacing"/>
+        <w:rPr>
+          <w:rFonts w:ascii="Courier" w:hAnsi="Courier" w:cs="Menlo Regular"/>
+          <w:sz w:val="24"/>
+          <w:szCs w:val="24"/>
+        </w:rPr>
+      </w:pPr>
+      <w:r>
+        <w:rPr>
+          <w:rFonts w:ascii="Courier" w:hAnsi="Courier" w:cs="Menlo Regular"/>
+          <w:sz w:val="24"/>
+          <w:szCs w:val="24"/>
+        </w:rPr>
+        <w:t xml:space="preserve">      </w:t>
+      </w:r>
+      <w:r>
+        <w:rPr>
+          <w:rFonts w:ascii="Courier" w:hAnsi="Courier" w:cs="Menlo Regular"/>
+          <w:sz w:val="24"/>
+          <w:szCs w:val="24"/>
+        </w:rPr>
+        <w:t xml:space="preserve">D   </w:t>
+      </w:r>
+      <w:r>
+        <w:rPr>
+          <w:rFonts w:ascii="Courier" w:hAnsi="Courier" w:cs="Menlo Regular"/>
+          <w:sz w:val="24"/>
+          <w:szCs w:val="24"/>
+        </w:rPr>
+        <w:t xml:space="preserve">  </w:t>
+      </w:r>
+      <w:proofErr w:type="spellStart"/>
+      <w:r>
+        <w:rPr>
+          <w:rFonts w:ascii="Courier" w:hAnsi="Courier" w:cs="Menlo Regular"/>
+          <w:sz w:val="24"/>
+          <w:szCs w:val="24"/>
+        </w:rPr>
+        <w:t>D</w:t>
+      </w:r>
+      <w:proofErr w:type="spellEnd"/>
       <w:r>
         <w:rPr>
           <w:rFonts w:ascii="Courier" w:hAnsi="Courier" w:cs="Menlo Regular"/>
@@ -1285,332 +1825,17 @@
         </w:rPr>
         <w:t xml:space="preserve"> </w:t>
       </w:r>
-      <w:r>
-        <w:rPr>
-          <w:rFonts w:ascii="Courier" w:hAnsi="Courier" w:cs="Menlo Regular"/>
-          <w:sz w:val="24"/>
-          <w:szCs w:val="24"/>
-        </w:rPr>
-        <w:t xml:space="preserve">C   </w:t>
-      </w:r>
-    </w:p>
-    <w:p>
-      <w:pPr>
-        <w:pStyle w:val="NoSpacing"/>
-        <w:rPr>
-          <w:rFonts w:ascii="Courier" w:hAnsi="Courier" w:cs="Menlo Regular"/>
-          <w:sz w:val="24"/>
-          <w:szCs w:val="24"/>
-        </w:rPr>
-      </w:pPr>
-      <w:proofErr w:type="gramStart"/>
-      <w:r>
-        <w:rPr>
-          <w:rFonts w:ascii="Courier" w:hAnsi="Courier" w:cs="Menlo Regular"/>
-          <w:sz w:val="24"/>
-          <w:szCs w:val="24"/>
-        </w:rPr>
-        <w:t>She comes to speak to me</w:t>
-      </w:r>
-      <w:proofErr w:type="gramEnd"/>
-      <w:r>
-        <w:rPr>
-          <w:rFonts w:ascii="Courier" w:hAnsi="Courier" w:cs="Menlo Regular"/>
-          <w:sz w:val="24"/>
-          <w:szCs w:val="24"/>
-        </w:rPr>
-        <w:t xml:space="preserve">, </w:t>
-      </w:r>
-      <w:proofErr w:type="gramStart"/>
-      <w:r>
-        <w:rPr>
-          <w:rFonts w:ascii="Courier" w:hAnsi="Courier" w:cs="Menlo Regular"/>
-          <w:sz w:val="24"/>
-          <w:szCs w:val="24"/>
-        </w:rPr>
-        <w:t>I freeze immediately</w:t>
-      </w:r>
-      <w:proofErr w:type="gramEnd"/>
-    </w:p>
-    <w:p>
-      <w:pPr>
-        <w:pStyle w:val="NoSpacing"/>
-        <w:rPr>
-          <w:rFonts w:ascii="Courier" w:hAnsi="Courier" w:cs="Menlo Regular"/>
-          <w:sz w:val="24"/>
-          <w:szCs w:val="24"/>
-        </w:rPr>
-      </w:pPr>
-      <w:r>
-        <w:rPr>
-          <w:rFonts w:ascii="Courier" w:hAnsi="Courier" w:cs="Menlo Regular"/>
-          <w:sz w:val="24"/>
-          <w:szCs w:val="24"/>
-        </w:rPr>
-        <w:t xml:space="preserve">G              </w:t>
-      </w:r>
-      <w:r>
-        <w:rPr>
-          <w:rFonts w:ascii="Courier" w:hAnsi="Courier" w:cs="Menlo Regular"/>
-          <w:sz w:val="24"/>
-          <w:szCs w:val="24"/>
-        </w:rPr>
-        <w:t xml:space="preserve"> D           C    </w:t>
-      </w:r>
-      <w:r>
-        <w:rPr>
-          <w:rFonts w:ascii="Courier" w:hAnsi="Courier" w:cs="Menlo Regular"/>
-          <w:sz w:val="24"/>
-          <w:szCs w:val="24"/>
-        </w:rPr>
-        <w:t>G</w:t>
-      </w:r>
-    </w:p>
-    <w:p>
-      <w:pPr>
-        <w:pStyle w:val="NoSpacing"/>
-        <w:rPr>
-          <w:rFonts w:ascii="Courier" w:hAnsi="Courier" w:cs="Menlo Regular"/>
-          <w:sz w:val="24"/>
-          <w:szCs w:val="24"/>
-        </w:rPr>
-      </w:pPr>
-      <w:r>
-        <w:rPr>
-          <w:rFonts w:ascii="Courier" w:hAnsi="Courier" w:cs="Menlo Regular"/>
-          <w:sz w:val="24"/>
-          <w:szCs w:val="24"/>
-        </w:rPr>
-        <w:t xml:space="preserve">'Cause </w:t>
-      </w:r>
-      <w:r>
-        <w:rPr>
-          <w:rFonts w:ascii="Courier" w:hAnsi="Courier" w:cs="Menlo Regular"/>
-          <w:sz w:val="24"/>
-          <w:szCs w:val="24"/>
-        </w:rPr>
-        <w:t xml:space="preserve">what she says sounds so unreal </w:t>
-      </w:r>
-    </w:p>
-    <w:p>
-      <w:pPr>
-        <w:pStyle w:val="NoSpacing"/>
-        <w:rPr>
-          <w:rFonts w:ascii="Courier" w:hAnsi="Courier" w:cs="Menlo Regular"/>
-          <w:sz w:val="24"/>
-          <w:szCs w:val="24"/>
-        </w:rPr>
-      </w:pPr>
-      <w:r>
-        <w:rPr>
-          <w:rFonts w:ascii="Courier" w:hAnsi="Courier" w:cs="Menlo Regular"/>
-          <w:sz w:val="24"/>
-          <w:szCs w:val="24"/>
-        </w:rPr>
-        <w:t xml:space="preserve">   </w:t>
-      </w:r>
-      <w:r>
-        <w:rPr>
-          <w:rFonts w:ascii="Courier" w:hAnsi="Courier" w:cs="Menlo Regular"/>
-          <w:sz w:val="24"/>
-          <w:szCs w:val="24"/>
-        </w:rPr>
-        <w:t xml:space="preserve"> D                 C    </w:t>
-      </w:r>
-      <w:r>
-        <w:rPr>
-          <w:rFonts w:ascii="Courier" w:hAnsi="Courier" w:cs="Menlo Regular"/>
-          <w:sz w:val="24"/>
-          <w:szCs w:val="24"/>
-        </w:rPr>
-        <w:t xml:space="preserve">                      G</w:t>
-      </w:r>
-    </w:p>
-    <w:p>
-      <w:pPr>
-        <w:pStyle w:val="NoSpacing"/>
-        <w:rPr>
-          <w:rFonts w:ascii="Courier" w:hAnsi="Courier" w:cs="Menlo Regular"/>
-          <w:sz w:val="24"/>
-          <w:szCs w:val="24"/>
-        </w:rPr>
-      </w:pPr>
-      <w:r>
-        <w:rPr>
-          <w:rFonts w:ascii="Courier" w:hAnsi="Courier" w:cs="Menlo Regular"/>
-          <w:sz w:val="24"/>
-          <w:szCs w:val="24"/>
-        </w:rPr>
-        <w:t xml:space="preserve">But somehow I can't believe </w:t>
-      </w:r>
-      <w:r>
-        <w:rPr>
-          <w:rFonts w:ascii="Courier" w:hAnsi="Courier" w:cs="Menlo Regular"/>
-          <w:sz w:val="24"/>
-          <w:szCs w:val="24"/>
-        </w:rPr>
-        <w:t>t</w:t>
-      </w:r>
-      <w:r>
-        <w:rPr>
-          <w:rFonts w:ascii="Courier" w:hAnsi="Courier" w:cs="Menlo Regular"/>
-          <w:sz w:val="24"/>
-          <w:szCs w:val="24"/>
-        </w:rPr>
-        <w:t xml:space="preserve">hat anything should happen </w:t>
-      </w:r>
-    </w:p>
-    <w:p>
-      <w:pPr>
-        <w:pStyle w:val="NoSpacing"/>
-        <w:rPr>
-          <w:rFonts w:ascii="Courier" w:hAnsi="Courier" w:cs="Menlo Regular"/>
-          <w:sz w:val="24"/>
-          <w:szCs w:val="24"/>
-        </w:rPr>
-      </w:pPr>
-      <w:r>
-        <w:rPr>
-          <w:rFonts w:ascii="Courier" w:hAnsi="Courier" w:cs="Menlo Regular"/>
-          <w:sz w:val="24"/>
-          <w:szCs w:val="24"/>
-        </w:rPr>
-        <w:t xml:space="preserve">D                </w:t>
-      </w:r>
-      <w:r>
-        <w:rPr>
-          <w:rFonts w:ascii="Courier" w:hAnsi="Courier" w:cs="Menlo Regular"/>
-          <w:sz w:val="24"/>
-          <w:szCs w:val="24"/>
-        </w:rPr>
-        <w:t xml:space="preserve">C  </w:t>
-      </w:r>
-      <w:r>
-        <w:rPr>
-          <w:rFonts w:ascii="Courier" w:hAnsi="Courier" w:cs="Menlo Regular"/>
-          <w:sz w:val="24"/>
-          <w:szCs w:val="24"/>
-        </w:rPr>
-        <w:t xml:space="preserve">                      G</w:t>
-      </w:r>
-    </w:p>
-    <w:p>
-      <w:pPr>
-        <w:pStyle w:val="NoSpacing"/>
-        <w:rPr>
-          <w:rFonts w:ascii="Courier" w:hAnsi="Courier" w:cs="Menlo Regular"/>
-          <w:sz w:val="24"/>
-          <w:szCs w:val="24"/>
-        </w:rPr>
-      </w:pPr>
-      <w:r>
-        <w:rPr>
-          <w:rFonts w:ascii="Courier" w:hAnsi="Courier" w:cs="Menlo Regular"/>
-          <w:sz w:val="24"/>
-          <w:szCs w:val="24"/>
-        </w:rPr>
-        <w:t xml:space="preserve">I know where I belong </w:t>
-      </w:r>
-      <w:r>
-        <w:rPr>
-          <w:rFonts w:ascii="Courier" w:hAnsi="Courier" w:cs="Menlo Regular"/>
-          <w:sz w:val="24"/>
-          <w:szCs w:val="24"/>
-        </w:rPr>
-        <w:t>a</w:t>
-      </w:r>
-      <w:r>
-        <w:rPr>
-          <w:rFonts w:ascii="Courier" w:hAnsi="Courier" w:cs="Menlo Regular"/>
-          <w:sz w:val="24"/>
-          <w:szCs w:val="24"/>
-        </w:rPr>
-        <w:t xml:space="preserve">nd nothing's </w:t>
-      </w:r>
-      <w:proofErr w:type="spellStart"/>
-      <w:r>
-        <w:rPr>
-          <w:rFonts w:ascii="Courier" w:hAnsi="Courier" w:cs="Menlo Regular"/>
-          <w:sz w:val="24"/>
-          <w:szCs w:val="24"/>
-        </w:rPr>
-        <w:t>gonna</w:t>
-      </w:r>
-      <w:proofErr w:type="spellEnd"/>
-      <w:r>
-        <w:rPr>
-          <w:rFonts w:ascii="Courier" w:hAnsi="Courier" w:cs="Menlo Regular"/>
-          <w:sz w:val="24"/>
-          <w:szCs w:val="24"/>
-        </w:rPr>
-        <w:t xml:space="preserve"> happen</w:t>
-      </w:r>
+    </w:p>
+    <w:p>
+      <w:pPr>
+        <w:pStyle w:val="NoSpacing"/>
+        <w:rPr>
+          <w:rFonts w:ascii="Courier" w:hAnsi="Courier" w:cs="Menlo Regular"/>
+          <w:sz w:val="24"/>
+          <w:szCs w:val="24"/>
+        </w:rPr>
+      </w:pPr>
       <w:bookmarkStart w:id="0" w:name="_GoBack"/>
-      <w:bookmarkEnd w:id="0"/>
-    </w:p>
-    <w:p>
-      <w:pPr>
-        <w:pStyle w:val="NoSpacing"/>
-        <w:rPr>
-          <w:rFonts w:ascii="Courier" w:hAnsi="Courier" w:cs="Menlo Regular"/>
-          <w:sz w:val="24"/>
-          <w:szCs w:val="24"/>
-        </w:rPr>
-      </w:pPr>
-      <w:r>
-        <w:rPr>
-          <w:rFonts w:ascii="Courier" w:hAnsi="Courier" w:cs="Menlo Regular"/>
-          <w:sz w:val="24"/>
-          <w:szCs w:val="24"/>
-        </w:rPr>
-        <w:t xml:space="preserve">      </w:t>
-      </w:r>
-      <w:r>
-        <w:rPr>
-          <w:rFonts w:ascii="Courier" w:hAnsi="Courier" w:cs="Menlo Regular"/>
-          <w:sz w:val="24"/>
-          <w:szCs w:val="24"/>
-        </w:rPr>
-        <w:t xml:space="preserve">D    </w:t>
-      </w:r>
-    </w:p>
-    <w:p>
-      <w:pPr>
-        <w:pStyle w:val="NoSpacing"/>
-        <w:rPr>
-          <w:rFonts w:ascii="Courier" w:hAnsi="Courier" w:cs="Menlo Regular"/>
-          <w:sz w:val="24"/>
-          <w:szCs w:val="24"/>
-        </w:rPr>
-      </w:pPr>
-      <w:r>
-        <w:rPr>
-          <w:rFonts w:ascii="Courier" w:hAnsi="Courier" w:cs="Menlo Regular"/>
-          <w:sz w:val="24"/>
-          <w:szCs w:val="24"/>
-        </w:rPr>
-        <w:t xml:space="preserve">Yeah, yeah </w:t>
-      </w:r>
-    </w:p>
-    <w:p>
-      <w:pPr>
-        <w:pStyle w:val="NoSpacing"/>
-        <w:rPr>
-          <w:rFonts w:ascii="Courier" w:hAnsi="Courier" w:cs="Menlo Regular"/>
-          <w:sz w:val="24"/>
-          <w:szCs w:val="24"/>
-        </w:rPr>
-      </w:pPr>
-    </w:p>
-    <w:p>
-      <w:pPr>
-        <w:pStyle w:val="NoSpacing"/>
-        <w:rPr>
-          <w:rFonts w:ascii="Courier" w:hAnsi="Courier" w:cs="Menlo Regular"/>
-          <w:sz w:val="24"/>
-          <w:szCs w:val="24"/>
-        </w:rPr>
-      </w:pPr>
       <w:r>
         <w:rPr>
           <w:rFonts w:ascii="Courier" w:hAnsi="Courier" w:cs="Menlo Regular"/>
@@ -1622,15 +1847,15 @@
         <mc:AlternateContent>
           <mc:Choice Requires="wps">
             <w:drawing>
-              <wp:anchor distT="0" distB="0" distL="114300" distR="114300" simplePos="0" relativeHeight="251661312" behindDoc="0" locked="0" layoutInCell="1" allowOverlap="1" wp14:anchorId="55F61A21" wp14:editId="65F2CF1F">
+              <wp:anchor distT="0" distB="0" distL="114300" distR="114300" simplePos="0" relativeHeight="251661312" behindDoc="0" locked="0" layoutInCell="1" allowOverlap="1" wp14:anchorId="55F61A21" wp14:editId="54B20C66">
                 <wp:simplePos x="0" y="0"/>
                 <wp:positionH relativeFrom="column">
-                  <wp:posOffset>4000500</wp:posOffset>
+                  <wp:posOffset>3429000</wp:posOffset>
                 </wp:positionH>
                 <wp:positionV relativeFrom="paragraph">
                   <wp:posOffset>33020</wp:posOffset>
                 </wp:positionV>
-                <wp:extent cx="2743200" cy="1028700"/>
+                <wp:extent cx="3086100" cy="1028700"/>
                 <wp:effectExtent l="0" t="0" r="0" b="12700"/>
                 <wp:wrapNone/>
                 <wp:docPr id="8" name="Text Box 8"/>
@@ -1642,7 +1867,7 @@
                       <wps:spPr>
                         <a:xfrm>
                           <a:off x="0" y="0"/>
-                          <a:ext cx="2743200" cy="1028700"/>
+                          <a:ext cx="3086100" cy="1028700"/>
                         </a:xfrm>
                         <a:prstGeom prst="rect">
                           <a:avLst/>
@@ -1680,10 +1905,10 @@
                                 <w:noProof/>
                               </w:rPr>
                               <w:drawing>
-                                <wp:inline distT="0" distB="0" distL="0" distR="0" wp14:anchorId="29E5972B" wp14:editId="7B51D920">
-                                  <wp:extent cx="558800" cy="787400"/>
-                                  <wp:effectExtent l="0" t="0" r="0" b="0"/>
-                                  <wp:docPr id="36" name="Picture 36" descr="Macintosh HD:Users:amelialin:Dropbox:Screenshots:Screenshot 2018-01-07 18.24.30.png"/>
+                                <wp:inline distT="0" distB="0" distL="0" distR="0" wp14:anchorId="064237BE" wp14:editId="0A36EA12">
+                                  <wp:extent cx="698500" cy="939800"/>
+                                  <wp:effectExtent l="0" t="0" r="12700" b="0"/>
+                                  <wp:docPr id="10" name="Picture 10" descr="Macintosh HD:Users:amelialin:Dropbox:Ukulele:PUGs Meetup Tabs:chord diagrams:G.png"/>
                                   <wp:cNvGraphicFramePr>
                                     <a:graphicFrameLocks xmlns:a="http://schemas.openxmlformats.org/drawingml/2006/main" noChangeAspect="1"/>
                                   </wp:cNvGraphicFramePr>
@@ -1691,7 +1916,7 @@
                                     <a:graphicData uri="http://schemas.openxmlformats.org/drawingml/2006/picture">
                                       <pic:pic xmlns:pic="http://schemas.openxmlformats.org/drawingml/2006/picture">
                                         <pic:nvPicPr>
-                                          <pic:cNvPr id="0" name="Picture 7" descr="Macintosh HD:Users:amelialin:Dropbox:Screenshots:Screenshot 2018-01-07 18.24.30.png"/>
+                                          <pic:cNvPr id="0" name="Picture 1" descr="Macintosh HD:Users:amelialin:Dropbox:Ukulele:PUGs Meetup Tabs:chord diagrams:G.png"/>
                                           <pic:cNvPicPr>
                                             <a:picLocks noChangeAspect="1" noChangeArrowheads="1"/>
                                           </pic:cNvPicPr>
@@ -1712,7 +1937,7 @@
                                         <pic:spPr bwMode="auto">
                                           <a:xfrm>
                                             <a:off x="0" y="0"/>
-                                            <a:ext cx="558800" cy="787400"/>
+                                            <a:ext cx="698500" cy="939800"/>
                                           </a:xfrm>
                                           <a:prstGeom prst="rect">
                                             <a:avLst/>
@@ -1733,10 +1958,10 @@
                                 <w:noProof/>
                               </w:rPr>
                               <w:drawing>
-                                <wp:inline distT="0" distB="0" distL="0" distR="0" wp14:anchorId="1FFE1F11" wp14:editId="0895C31D">
-                                  <wp:extent cx="609600" cy="825500"/>
-                                  <wp:effectExtent l="0" t="0" r="0" b="12700"/>
-                                  <wp:docPr id="9" name="Picture 9" descr="Macintosh HD:Users:amelialin:Dropbox:Screenshots:Screenshot 2018-01-07 17.48.49.png"/>
+                                <wp:inline distT="0" distB="0" distL="0" distR="0" wp14:anchorId="51A77349" wp14:editId="07873647">
+                                  <wp:extent cx="698500" cy="939800"/>
+                                  <wp:effectExtent l="0" t="0" r="12700" b="0"/>
+                                  <wp:docPr id="11" name="Picture 11" descr="Macintosh HD:Users:amelialin:Dropbox:Ukulele:PUGs Meetup Tabs:chord diagrams:D.png"/>
                                   <wp:cNvGraphicFramePr>
                                     <a:graphicFrameLocks xmlns:a="http://schemas.openxmlformats.org/drawingml/2006/main" noChangeAspect="1"/>
                                   </wp:cNvGraphicFramePr>
@@ -1744,7 +1969,7 @@
                                     <a:graphicData uri="http://schemas.openxmlformats.org/drawingml/2006/picture">
                                       <pic:pic xmlns:pic="http://schemas.openxmlformats.org/drawingml/2006/picture">
                                         <pic:nvPicPr>
-                                          <pic:cNvPr id="0" name="Picture 1" descr="Macintosh HD:Users:amelialin:Dropbox:Screenshots:Screenshot 2018-01-07 17.48.49.png"/>
+                                          <pic:cNvPr id="0" name="Picture 2" descr="Macintosh HD:Users:amelialin:Dropbox:Ukulele:PUGs Meetup Tabs:chord diagrams:D.png"/>
                                           <pic:cNvPicPr>
                                             <a:picLocks noChangeAspect="1" noChangeArrowheads="1"/>
                                           </pic:cNvPicPr>
@@ -1765,7 +1990,7 @@
                                         <pic:spPr bwMode="auto">
                                           <a:xfrm>
                                             <a:off x="0" y="0"/>
-                                            <a:ext cx="609600" cy="825500"/>
+                                            <a:ext cx="698500" cy="939800"/>
                                           </a:xfrm>
                                           <a:prstGeom prst="rect">
                                             <a:avLst/>
@@ -1786,10 +2011,10 @@
                                 <w:noProof/>
                               </w:rPr>
                               <w:drawing>
-                                <wp:inline distT="0" distB="0" distL="0" distR="0" wp14:anchorId="75C7CD5C" wp14:editId="0D1E3EC5">
-                                  <wp:extent cx="584200" cy="762000"/>
+                                <wp:inline distT="0" distB="0" distL="0" distR="0" wp14:anchorId="66CA523B" wp14:editId="5A9E8299">
+                                  <wp:extent cx="685800" cy="939800"/>
                                   <wp:effectExtent l="0" t="0" r="0" b="0"/>
-                                  <wp:docPr id="30" name="Picture 30" descr="Macintosh HD:Users:amelialin:Dropbox:Screenshots:Screenshot 2018-01-07 17.48.44.png"/>
+                                  <wp:docPr id="12" name="Picture 12" descr="Macintosh HD:Users:amelialin:Dropbox:Ukulele:PUGs Meetup Tabs:chord diagrams:C.png"/>
                                   <wp:cNvGraphicFramePr>
                                     <a:graphicFrameLocks xmlns:a="http://schemas.openxmlformats.org/drawingml/2006/main" noChangeAspect="1"/>
                                   </wp:cNvGraphicFramePr>
@@ -1797,7 +2022,7 @@
                                     <a:graphicData uri="http://schemas.openxmlformats.org/drawingml/2006/picture">
                                       <pic:pic xmlns:pic="http://schemas.openxmlformats.org/drawingml/2006/picture">
                                         <pic:nvPicPr>
-                                          <pic:cNvPr id="0" name="Picture 4" descr="Macintosh HD:Users:amelialin:Dropbox:Screenshots:Screenshot 2018-01-07 17.48.44.png"/>
+                                          <pic:cNvPr id="0" name="Picture 3" descr="Macintosh HD:Users:amelialin:Dropbox:Ukulele:PUGs Meetup Tabs:chord diagrams:C.png"/>
                                           <pic:cNvPicPr>
                                             <a:picLocks noChangeAspect="1" noChangeArrowheads="1"/>
                                           </pic:cNvPicPr>
@@ -1818,7 +2043,7 @@
                                         <pic:spPr bwMode="auto">
                                           <a:xfrm>
                                             <a:off x="0" y="0"/>
-                                            <a:ext cx="584200" cy="762000"/>
+                                            <a:ext cx="685800" cy="939800"/>
                                           </a:xfrm>
                                           <a:prstGeom prst="rect">
                                             <a:avLst/>
@@ -1839,10 +2064,10 @@
                                 <w:noProof/>
                               </w:rPr>
                               <w:drawing>
-                                <wp:inline distT="0" distB="0" distL="0" distR="0" wp14:anchorId="3D92E9FF" wp14:editId="4827B194">
-                                  <wp:extent cx="609600" cy="787400"/>
-                                  <wp:effectExtent l="0" t="0" r="0" b="0"/>
-                                  <wp:docPr id="34" name="Picture 34" descr="Macintosh HD:Users:amelialin:Dropbox:Screenshots:Screenshot 2018-01-07 18.24.14.png"/>
+                                <wp:inline distT="0" distB="0" distL="0" distR="0" wp14:anchorId="410AF945" wp14:editId="028B3EDF">
+                                  <wp:extent cx="723900" cy="939800"/>
+                                  <wp:effectExtent l="0" t="0" r="12700" b="0"/>
+                                  <wp:docPr id="13" name="Picture 13" descr="Macintosh HD:Users:amelialin:Dropbox:Ukulele:PUGs Meetup Tabs:chord diagrams:Am.png"/>
                                   <wp:cNvGraphicFramePr>
                                     <a:graphicFrameLocks xmlns:a="http://schemas.openxmlformats.org/drawingml/2006/main" noChangeAspect="1"/>
                                   </wp:cNvGraphicFramePr>
@@ -1850,7 +2075,7 @@
                                     <a:graphicData uri="http://schemas.openxmlformats.org/drawingml/2006/picture">
                                       <pic:pic xmlns:pic="http://schemas.openxmlformats.org/drawingml/2006/picture">
                                         <pic:nvPicPr>
-                                          <pic:cNvPr id="0" name="Picture 5" descr="Macintosh HD:Users:amelialin:Dropbox:Screenshots:Screenshot 2018-01-07 18.24.14.png"/>
+                                          <pic:cNvPr id="0" name="Picture 4" descr="Macintosh HD:Users:amelialin:Dropbox:Ukulele:PUGs Meetup Tabs:chord diagrams:Am.png"/>
                                           <pic:cNvPicPr>
                                             <a:picLocks noChangeAspect="1" noChangeArrowheads="1"/>
                                           </pic:cNvPicPr>
@@ -1871,7 +2096,7 @@
                                         <pic:spPr bwMode="auto">
                                           <a:xfrm>
                                             <a:off x="0" y="0"/>
-                                            <a:ext cx="609600" cy="787400"/>
+                                            <a:ext cx="723900" cy="939800"/>
                                           </a:xfrm>
                                           <a:prstGeom prst="rect">
                                             <a:avLst/>
@@ -1915,7 +2140,7 @@
                 <v:stroke joinstyle="miter"/>
                 <v:path gradientshapeok="t" o:connecttype="rect"/>
               </v:shapetype>
-              <v:shape id="Text Box 8" o:spid="_x0000_s1026" type="#_x0000_t202" style="position:absolute;margin-left:315pt;margin-top:2.6pt;width:3in;height:81pt;z-index:251661312;visibility:visible;mso-wrap-style:square;mso-width-percent:0;mso-height-percent:0;mso-wrap-distance-left:9pt;mso-wrap-distance-top:0;mso-wrap-distance-right:9pt;mso-wrap-distance-bottom:0;mso-position-horizontal:absolute;mso-position-horizontal-relative:text;mso-position-vertical:absolute;mso-position-vertical-relative:text;mso-width-percent:0;mso-height-percent:0;mso-width-relative:margin;mso-height-relative:margin;v-text-anchor:top" o:gfxdata="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" filled="f" stroked="f">
+              <v:shape id="Text Box 8" o:spid="_x0000_s1026" type="#_x0000_t202" style="position:absolute;margin-left:270pt;margin-top:2.6pt;width:243pt;height:81pt;z-index:251661312;visibility:visible;mso-wrap-style:square;mso-width-percent:0;mso-height-percent:0;mso-wrap-distance-left:9pt;mso-wrap-distance-top:0;mso-wrap-distance-right:9pt;mso-wrap-distance-bottom:0;mso-position-horizontal:absolute;mso-position-horizontal-relative:text;mso-position-vertical:absolute;mso-position-vertical-relative:text;mso-width-percent:0;mso-height-percent:0;mso-width-relative:margin;mso-height-relative:margin;v-text-anchor:top" o:gfxdata="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" filled="f" stroked="f">
                 <v:textbox>
                   <w:txbxContent>
                     <w:p>
@@ -1924,10 +2149,10 @@
                           <w:noProof/>
                         </w:rPr>
                         <w:drawing>
-                          <wp:inline distT="0" distB="0" distL="0" distR="0" wp14:anchorId="29E5972B" wp14:editId="7B51D920">
-                            <wp:extent cx="558800" cy="787400"/>
-                            <wp:effectExtent l="0" t="0" r="0" b="0"/>
-                            <wp:docPr id="36" name="Picture 36" descr="Macintosh HD:Users:amelialin:Dropbox:Screenshots:Screenshot 2018-01-07 18.24.30.png"/>
+                          <wp:inline distT="0" distB="0" distL="0" distR="0" wp14:anchorId="064237BE" wp14:editId="0A36EA12">
+                            <wp:extent cx="698500" cy="939800"/>
+                            <wp:effectExtent l="0" t="0" r="12700" b="0"/>
+                            <wp:docPr id="10" name="Picture 10" descr="Macintosh HD:Users:amelialin:Dropbox:Ukulele:PUGs Meetup Tabs:chord diagrams:G.png"/>
                             <wp:cNvGraphicFramePr>
                               <a:graphicFrameLocks xmlns:a="http://schemas.openxmlformats.org/drawingml/2006/main" noChangeAspect="1"/>
                             </wp:cNvGraphicFramePr>
@@ -1935,7 +2160,7 @@
                               <a:graphicData uri="http://schemas.openxmlformats.org/drawingml/2006/picture">
                                 <pic:pic xmlns:pic="http://schemas.openxmlformats.org/drawingml/2006/picture">
                                   <pic:nvPicPr>
-                                    <pic:cNvPr id="0" name="Picture 7" descr="Macintosh HD:Users:amelialin:Dropbox:Screenshots:Screenshot 2018-01-07 18.24.30.png"/>
+                                    <pic:cNvPr id="0" name="Picture 1" descr="Macintosh HD:Users:amelialin:Dropbox:Ukulele:PUGs Meetup Tabs:chord diagrams:G.png"/>
                                     <pic:cNvPicPr>
                                       <a:picLocks noChangeAspect="1" noChangeArrowheads="1"/>
                                     </pic:cNvPicPr>
@@ -1956,7 +2181,7 @@
                                   <pic:spPr bwMode="auto">
                                     <a:xfrm>
                                       <a:off x="0" y="0"/>
-                                      <a:ext cx="558800" cy="787400"/>
+                                      <a:ext cx="698500" cy="939800"/>
                                     </a:xfrm>
                                     <a:prstGeom prst="rect">
                                       <a:avLst/>
@@ -1977,10 +2202,10 @@
                           <w:noProof/>
                         </w:rPr>
                         <w:drawing>
-                          <wp:inline distT="0" distB="0" distL="0" distR="0" wp14:anchorId="1FFE1F11" wp14:editId="0895C31D">
-                            <wp:extent cx="609600" cy="825500"/>
-                            <wp:effectExtent l="0" t="0" r="0" b="12700"/>
-                            <wp:docPr id="9" name="Picture 9" descr="Macintosh HD:Users:amelialin:Dropbox:Screenshots:Screenshot 2018-01-07 17.48.49.png"/>
+                          <wp:inline distT="0" distB="0" distL="0" distR="0" wp14:anchorId="51A77349" wp14:editId="07873647">
+                            <wp:extent cx="698500" cy="939800"/>
+                            <wp:effectExtent l="0" t="0" r="12700" b="0"/>
+                            <wp:docPr id="11" name="Picture 11" descr="Macintosh HD:Users:amelialin:Dropbox:Ukulele:PUGs Meetup Tabs:chord diagrams:D.png"/>
                             <wp:cNvGraphicFramePr>
                               <a:graphicFrameLocks xmlns:a="http://schemas.openxmlformats.org/drawingml/2006/main" noChangeAspect="1"/>
                             </wp:cNvGraphicFramePr>
@@ -1988,7 +2213,7 @@
                               <a:graphicData uri="http://schemas.openxmlformats.org/drawingml/2006/picture">
                                 <pic:pic xmlns:pic="http://schemas.openxmlformats.org/drawingml/2006/picture">
                                   <pic:nvPicPr>
-                                    <pic:cNvPr id="0" name="Picture 1" descr="Macintosh HD:Users:amelialin:Dropbox:Screenshots:Screenshot 2018-01-07 17.48.49.png"/>
+                                    <pic:cNvPr id="0" name="Picture 2" descr="Macintosh HD:Users:amelialin:Dropbox:Ukulele:PUGs Meetup Tabs:chord diagrams:D.png"/>
                                     <pic:cNvPicPr>
                                       <a:picLocks noChangeAspect="1" noChangeArrowheads="1"/>
                                     </pic:cNvPicPr>
@@ -2009,7 +2234,7 @@
                                   <pic:spPr bwMode="auto">
                                     <a:xfrm>
                                       <a:off x="0" y="0"/>
-                                      <a:ext cx="609600" cy="825500"/>
+                                      <a:ext cx="698500" cy="939800"/>
                                     </a:xfrm>
                                     <a:prstGeom prst="rect">
                                       <a:avLst/>
@@ -2030,10 +2255,10 @@
                           <w:noProof/>
                         </w:rPr>
                         <w:drawing>
-                          <wp:inline distT="0" distB="0" distL="0" distR="0" wp14:anchorId="75C7CD5C" wp14:editId="0D1E3EC5">
-                            <wp:extent cx="584200" cy="762000"/>
+                          <wp:inline distT="0" distB="0" distL="0" distR="0" wp14:anchorId="66CA523B" wp14:editId="5A9E8299">
+                            <wp:extent cx="685800" cy="939800"/>
                             <wp:effectExtent l="0" t="0" r="0" b="0"/>
-                            <wp:docPr id="30" name="Picture 30" descr="Macintosh HD:Users:amelialin:Dropbox:Screenshots:Screenshot 2018-01-07 17.48.44.png"/>
+                            <wp:docPr id="12" name="Picture 12" descr="Macintosh HD:Users:amelialin:Dropbox:Ukulele:PUGs Meetup Tabs:chord diagrams:C.png"/>
                             <wp:cNvGraphicFramePr>
                               <a:graphicFrameLocks xmlns:a="http://schemas.openxmlformats.org/drawingml/2006/main" noChangeAspect="1"/>
                             </wp:cNvGraphicFramePr>
@@ -2041,7 +2266,7 @@
                               <a:graphicData uri="http://schemas.openxmlformats.org/drawingml/2006/picture">
                                 <pic:pic xmlns:pic="http://schemas.openxmlformats.org/drawingml/2006/picture">
                                   <pic:nvPicPr>
-                                    <pic:cNvPr id="0" name="Picture 4" descr="Macintosh HD:Users:amelialin:Dropbox:Screenshots:Screenshot 2018-01-07 17.48.44.png"/>
+                                    <pic:cNvPr id="0" name="Picture 3" descr="Macintosh HD:Users:amelialin:Dropbox:Ukulele:PUGs Meetup Tabs:chord diagrams:C.png"/>
                                     <pic:cNvPicPr>
                                       <a:picLocks noChangeAspect="1" noChangeArrowheads="1"/>
                                     </pic:cNvPicPr>
@@ -2062,7 +2287,7 @@
                                   <pic:spPr bwMode="auto">
                                     <a:xfrm>
                                       <a:off x="0" y="0"/>
-                                      <a:ext cx="584200" cy="762000"/>
+                                      <a:ext cx="685800" cy="939800"/>
                                     </a:xfrm>
                                     <a:prstGeom prst="rect">
                                       <a:avLst/>
@@ -2083,10 +2308,10 @@
                           <w:noProof/>
                         </w:rPr>
                         <w:drawing>
-                          <wp:inline distT="0" distB="0" distL="0" distR="0" wp14:anchorId="3D92E9FF" wp14:editId="4827B194">
-                            <wp:extent cx="609600" cy="787400"/>
-                            <wp:effectExtent l="0" t="0" r="0" b="0"/>
-                            <wp:docPr id="34" name="Picture 34" descr="Macintosh HD:Users:amelialin:Dropbox:Screenshots:Screenshot 2018-01-07 18.24.14.png"/>
+                          <wp:inline distT="0" distB="0" distL="0" distR="0" wp14:anchorId="410AF945" wp14:editId="028B3EDF">
+                            <wp:extent cx="723900" cy="939800"/>
+                            <wp:effectExtent l="0" t="0" r="12700" b="0"/>
+                            <wp:docPr id="13" name="Picture 13" descr="Macintosh HD:Users:amelialin:Dropbox:Ukulele:PUGs Meetup Tabs:chord diagrams:Am.png"/>
                             <wp:cNvGraphicFramePr>
                               <a:graphicFrameLocks xmlns:a="http://schemas.openxmlformats.org/drawingml/2006/main" noChangeAspect="1"/>
                             </wp:cNvGraphicFramePr>
@@ -2094,7 +2319,7 @@
                               <a:graphicData uri="http://schemas.openxmlformats.org/drawingml/2006/picture">
                                 <pic:pic xmlns:pic="http://schemas.openxmlformats.org/drawingml/2006/picture">
                                   <pic:nvPicPr>
-                                    <pic:cNvPr id="0" name="Picture 5" descr="Macintosh HD:Users:amelialin:Dropbox:Screenshots:Screenshot 2018-01-07 18.24.14.png"/>
+                                    <pic:cNvPr id="0" name="Picture 4" descr="Macintosh HD:Users:amelialin:Dropbox:Ukulele:PUGs Meetup Tabs:chord diagrams:Am.png"/>
                                     <pic:cNvPicPr>
                                       <a:picLocks noChangeAspect="1" noChangeArrowheads="1"/>
                                     </pic:cNvPicPr>
@@ -2115,7 +2340,7 @@
                                   <pic:spPr bwMode="auto">
                                     <a:xfrm>
                                       <a:off x="0" y="0"/>
-                                      <a:ext cx="609600" cy="787400"/>
+                                      <a:ext cx="723900" cy="939800"/>
                                     </a:xfrm>
                                     <a:prstGeom prst="rect">
                                       <a:avLst/>
@@ -2140,6 +2365,35 @@
           </mc:Fallback>
         </mc:AlternateContent>
       </w:r>
+      <w:bookmarkEnd w:id="0"/>
+      <w:r>
+        <w:rPr>
+          <w:rFonts w:ascii="Courier" w:hAnsi="Courier" w:cs="Menlo Regular"/>
+          <w:sz w:val="24"/>
+          <w:szCs w:val="24"/>
+        </w:rPr>
+        <w:t>Yeah, yeah</w:t>
+      </w:r>
+    </w:p>
+    <w:p>
+      <w:pPr>
+        <w:pStyle w:val="NoSpacing"/>
+        <w:rPr>
+          <w:rFonts w:ascii="Courier" w:hAnsi="Courier" w:cs="Menlo Regular"/>
+          <w:sz w:val="24"/>
+          <w:szCs w:val="24"/>
+        </w:rPr>
+      </w:pPr>
+    </w:p>
+    <w:p>
+      <w:pPr>
+        <w:pStyle w:val="NoSpacing"/>
+        <w:rPr>
+          <w:rFonts w:ascii="Courier" w:hAnsi="Courier" w:cs="Menlo Regular"/>
+          <w:sz w:val="24"/>
+          <w:szCs w:val="24"/>
+        </w:rPr>
+      </w:pPr>
     </w:p>
     <w:p>
       <w:pPr>
@@ -2673,7 +2927,7 @@
                                     </pic:cNvPicPr>
                                   </pic:nvPicPr>
                                   <pic:blipFill>
-                                    <a:blip r:embed="rId11">
+                                    <a:blip r:embed="rId22">
                                       <a:extLst>
                                         <a:ext uri="{28A0092B-C50C-407E-A947-70E740481C1C}">
                                           <a14:useLocalDpi xmlns:a14="http://schemas.microsoft.com/office/drawing/2010/main" val="0"/>
@@ -2726,7 +2980,7 @@
                                     </pic:cNvPicPr>
                                   </pic:nvPicPr>
                                   <pic:blipFill>
-                                    <a:blip r:embed="rId12">
+                                    <a:blip r:embed="rId23">
                                       <a:extLst>
                                         <a:ext uri="{28A0092B-C50C-407E-A947-70E740481C1C}">
                                           <a14:useLocalDpi xmlns:a14="http://schemas.microsoft.com/office/drawing/2010/main" val="0"/>
@@ -2779,7 +3033,7 @@
                                     </pic:cNvPicPr>
                                   </pic:nvPicPr>
                                   <pic:blipFill>
-                                    <a:blip r:embed="rId13">
+                                    <a:blip r:embed="rId24">
                                       <a:extLst>
                                         <a:ext uri="{28A0092B-C50C-407E-A947-70E740481C1C}">
                                           <a14:useLocalDpi xmlns:a14="http://schemas.microsoft.com/office/drawing/2010/main" val="0"/>
@@ -2832,7 +3086,7 @@
                                     </pic:cNvPicPr>
                                   </pic:nvPicPr>
                                   <pic:blipFill>
-                                    <a:blip r:embed="rId14">
+                                    <a:blip r:embed="rId25">
                                       <a:extLst>
                                         <a:ext uri="{28A0092B-C50C-407E-A947-70E740481C1C}">
                                           <a14:useLocalDpi xmlns:a14="http://schemas.microsoft.com/office/drawing/2010/main" val="0"/>
@@ -2885,7 +3139,7 @@
                                     </pic:cNvPicPr>
                                   </pic:nvPicPr>
                                   <pic:blipFill>
-                                    <a:blip r:embed="rId15">
+                                    <a:blip r:embed="rId26">
                                       <a:extLst>
                                         <a:ext uri="{28A0092B-C50C-407E-A947-70E740481C1C}">
                                           <a14:useLocalDpi xmlns:a14="http://schemas.microsoft.com/office/drawing/2010/main" val="0"/>
@@ -2938,7 +3192,7 @@
                                     </pic:cNvPicPr>
                                   </pic:nvPicPr>
                                   <pic:blipFill>
-                                    <a:blip r:embed="rId16">
+                                    <a:blip r:embed="rId27">
                                       <a:extLst>
                                         <a:ext uri="{28A0092B-C50C-407E-A947-70E740481C1C}">
                                           <a14:useLocalDpi xmlns:a14="http://schemas.microsoft.com/office/drawing/2010/main" val="0"/>
@@ -2991,7 +3245,7 @@
                                     </pic:cNvPicPr>
                                   </pic:nvPicPr>
                                   <pic:blipFill>
-                                    <a:blip r:embed="rId17">
+                                    <a:blip r:embed="rId28">
                                       <a:extLst>
                                         <a:ext uri="{28A0092B-C50C-407E-A947-70E740481C1C}">
                                           <a14:useLocalDpi xmlns:a14="http://schemas.microsoft.com/office/drawing/2010/main" val="0"/>
@@ -3033,7 +3287,7 @@
       </w:r>
     </w:p>
     <w:sectPr>
-      <w:footerReference w:type="default" r:id="rId18"/>
+      <w:footerReference w:type="default" r:id="rId29"/>
       <w:pgSz w:w="12240" w:h="15840"/>
       <w:pgMar w:top="720" w:right="720" w:bottom="720" w:left="720" w:header="720" w:footer="720" w:gutter="0"/>
       <w:cols w:space="720"/>

</xml_diff>

<commit_message>
Fixes to A Whole New World and She's So High
</commit_message>
<xml_diff>
--- a/files/She's_So_High__Tal_Bachman.docx
+++ b/files/She's_So_High__Tal_Bachman.docx
@@ -77,7 +77,6 @@
         </w:rPr>
         <w:t xml:space="preserve">G            D    </w:t>
       </w:r>
-      <w:proofErr w:type="gramStart"/>
       <w:r>
         <w:rPr>
           <w:rFonts w:ascii="Courier" w:hAnsi="Courier" w:cs="Menlo Regular"/>
@@ -94,7 +93,6 @@
         </w:rPr>
         <w:t xml:space="preserve">    C</w:t>
       </w:r>
-      <w:proofErr w:type="gramEnd"/>
       <w:r>
         <w:rPr>
           <w:rFonts w:ascii="Courier" w:hAnsi="Courier" w:cs="Menlo Regular"/>
@@ -153,9 +151,518 @@
           <w:sz w:val="24"/>
           <w:szCs w:val="24"/>
         </w:rPr>
-        <w:t xml:space="preserve">G            D      </w:t>
-      </w:r>
-      <w:proofErr w:type="gramStart"/>
+        <w:t>G            D      -</w:t>
+      </w:r>
+      <w:r>
+        <w:rPr>
+          <w:rFonts w:ascii="Courier" w:hAnsi="Courier" w:cs="Menlo Regular"/>
+          <w:sz w:val="24"/>
+          <w:szCs w:val="24"/>
+        </w:rPr>
+        <w:t xml:space="preserve">      C         </w:t>
+      </w:r>
+      <w:r>
+        <w:rPr>
+          <w:rFonts w:ascii="Courier" w:hAnsi="Courier" w:cs="Menlo Regular"/>
+          <w:sz w:val="24"/>
+          <w:szCs w:val="24"/>
+        </w:rPr>
+        <w:t>G</w:t>
+      </w:r>
+      <w:r>
+        <w:rPr>
+          <w:rFonts w:ascii="Courier" w:hAnsi="Courier" w:cs="Menlo Regular"/>
+          <w:sz w:val="24"/>
+          <w:szCs w:val="24"/>
+        </w:rPr>
+        <w:t xml:space="preserve">      G</w:t>
+      </w:r>
+    </w:p>
+    <w:p>
+      <w:pPr>
+        <w:pStyle w:val="NoSpacing"/>
+        <w:rPr>
+          <w:rFonts w:ascii="Courier" w:hAnsi="Courier" w:cs="Menlo Regular"/>
+          <w:sz w:val="24"/>
+          <w:szCs w:val="24"/>
+        </w:rPr>
+      </w:pPr>
+      <w:r>
+        <w:rPr>
+          <w:rFonts w:ascii="Courier" w:hAnsi="Courier" w:cs="Menlo Regular"/>
+          <w:sz w:val="24"/>
+          <w:szCs w:val="24"/>
+        </w:rPr>
+        <w:t>She's touch,</w:t>
+      </w:r>
+      <w:r>
+        <w:rPr>
+          <w:rFonts w:ascii="Courier" w:hAnsi="Courier" w:cs="Menlo Regular"/>
+          <w:sz w:val="24"/>
+          <w:szCs w:val="24"/>
+        </w:rPr>
+        <w:t xml:space="preserve"> smell, sight, taste and sound </w:t>
+      </w:r>
+    </w:p>
+    <w:p>
+      <w:pPr>
+        <w:pStyle w:val="NoSpacing"/>
+        <w:rPr>
+          <w:rFonts w:ascii="Courier" w:hAnsi="Courier" w:cs="Menlo Regular"/>
+          <w:sz w:val="24"/>
+          <w:szCs w:val="24"/>
+        </w:rPr>
+      </w:pPr>
+      <w:r>
+        <w:rPr>
+          <w:rFonts w:ascii="Courier" w:hAnsi="Courier" w:cs="Menlo Regular"/>
+          <w:sz w:val="24"/>
+          <w:szCs w:val="24"/>
+        </w:rPr>
+        <w:t xml:space="preserve">   </w:t>
+      </w:r>
+      <w:r>
+        <w:rPr>
+          <w:rFonts w:ascii="Courier" w:hAnsi="Courier" w:cs="Menlo Regular"/>
+          <w:sz w:val="24"/>
+          <w:szCs w:val="24"/>
+        </w:rPr>
+        <w:t xml:space="preserve"> D                 C    </w:t>
+      </w:r>
+      <w:r>
+        <w:rPr>
+          <w:rFonts w:ascii="Courier" w:hAnsi="Courier" w:cs="Menlo Regular"/>
+          <w:sz w:val="24"/>
+          <w:szCs w:val="24"/>
+        </w:rPr>
+        <w:t xml:space="preserve">                      G</w:t>
+      </w:r>
+      <w:r>
+        <w:rPr>
+          <w:rFonts w:ascii="Courier" w:hAnsi="Courier" w:cs="Menlo Regular"/>
+          <w:sz w:val="24"/>
+          <w:szCs w:val="24"/>
+        </w:rPr>
+        <w:t xml:space="preserve">       G</w:t>
+      </w:r>
+    </w:p>
+    <w:p>
+      <w:pPr>
+        <w:pStyle w:val="NoSpacing"/>
+        <w:rPr>
+          <w:rFonts w:ascii="Courier" w:hAnsi="Courier" w:cs="Menlo Regular"/>
+          <w:sz w:val="24"/>
+          <w:szCs w:val="24"/>
+        </w:rPr>
+      </w:pPr>
+      <w:r>
+        <w:rPr>
+          <w:rFonts w:ascii="Courier" w:hAnsi="Courier" w:cs="Menlo Regular"/>
+          <w:sz w:val="24"/>
+          <w:szCs w:val="24"/>
+        </w:rPr>
+        <w:t xml:space="preserve">But somehow I can't believe </w:t>
+      </w:r>
+      <w:r>
+        <w:rPr>
+          <w:rFonts w:ascii="Courier" w:hAnsi="Courier" w:cs="Menlo Regular"/>
+          <w:sz w:val="24"/>
+          <w:szCs w:val="24"/>
+        </w:rPr>
+        <w:t>t</w:t>
+      </w:r>
+      <w:r>
+        <w:rPr>
+          <w:rFonts w:ascii="Courier" w:hAnsi="Courier" w:cs="Menlo Regular"/>
+          <w:sz w:val="24"/>
+          <w:szCs w:val="24"/>
+        </w:rPr>
+        <w:t xml:space="preserve">hat anything should happen </w:t>
+      </w:r>
+    </w:p>
+    <w:p>
+      <w:pPr>
+        <w:pStyle w:val="NoSpacing"/>
+        <w:rPr>
+          <w:rFonts w:ascii="Courier" w:hAnsi="Courier" w:cs="Menlo Regular"/>
+          <w:sz w:val="24"/>
+          <w:szCs w:val="24"/>
+        </w:rPr>
+      </w:pPr>
+      <w:r>
+        <w:rPr>
+          <w:rFonts w:ascii="Courier" w:hAnsi="Courier" w:cs="Menlo Regular"/>
+          <w:sz w:val="24"/>
+          <w:szCs w:val="24"/>
+        </w:rPr>
+        <w:t xml:space="preserve">D                </w:t>
+      </w:r>
+      <w:r>
+        <w:rPr>
+          <w:rFonts w:ascii="Courier" w:hAnsi="Courier" w:cs="Menlo Regular"/>
+          <w:sz w:val="24"/>
+          <w:szCs w:val="24"/>
+        </w:rPr>
+        <w:t xml:space="preserve">C  </w:t>
+      </w:r>
+      <w:r>
+        <w:rPr>
+          <w:rFonts w:ascii="Courier" w:hAnsi="Courier" w:cs="Menlo Regular"/>
+          <w:sz w:val="24"/>
+          <w:szCs w:val="24"/>
+        </w:rPr>
+        <w:t xml:space="preserve">                      G</w:t>
+      </w:r>
+    </w:p>
+    <w:p>
+      <w:pPr>
+        <w:pStyle w:val="NoSpacing"/>
+        <w:rPr>
+          <w:rFonts w:ascii="Courier" w:hAnsi="Courier" w:cs="Menlo Regular"/>
+          <w:sz w:val="24"/>
+          <w:szCs w:val="24"/>
+        </w:rPr>
+      </w:pPr>
+      <w:r>
+        <w:rPr>
+          <w:rFonts w:ascii="Courier" w:hAnsi="Courier" w:cs="Menlo Regular"/>
+          <w:sz w:val="24"/>
+          <w:szCs w:val="24"/>
+        </w:rPr>
+        <w:t xml:space="preserve">I know where I belong </w:t>
+      </w:r>
+      <w:r>
+        <w:rPr>
+          <w:rFonts w:ascii="Courier" w:hAnsi="Courier" w:cs="Menlo Regular"/>
+          <w:sz w:val="24"/>
+          <w:szCs w:val="24"/>
+        </w:rPr>
+        <w:t>a</w:t>
+      </w:r>
+      <w:r>
+        <w:rPr>
+          <w:rFonts w:ascii="Courier" w:hAnsi="Courier" w:cs="Menlo Regular"/>
+          <w:sz w:val="24"/>
+          <w:szCs w:val="24"/>
+        </w:rPr>
+        <w:t xml:space="preserve">nd nothing's gonna happen </w:t>
+      </w:r>
+    </w:p>
+    <w:p>
+      <w:pPr>
+        <w:pStyle w:val="NoSpacing"/>
+        <w:rPr>
+          <w:rFonts w:ascii="Courier" w:hAnsi="Courier" w:cs="Menlo Regular"/>
+          <w:sz w:val="24"/>
+          <w:szCs w:val="24"/>
+        </w:rPr>
+      </w:pPr>
+      <w:r>
+        <w:rPr>
+          <w:rFonts w:ascii="Courier" w:hAnsi="Courier" w:cs="Menlo Regular"/>
+          <w:sz w:val="24"/>
+          <w:szCs w:val="24"/>
+        </w:rPr>
+        <w:t xml:space="preserve">      </w:t>
+      </w:r>
+      <w:r>
+        <w:rPr>
+          <w:rFonts w:ascii="Courier" w:hAnsi="Courier" w:cs="Menlo Regular"/>
+          <w:sz w:val="24"/>
+          <w:szCs w:val="24"/>
+        </w:rPr>
+        <w:t xml:space="preserve">D    </w:t>
+      </w:r>
+      <w:r>
+        <w:rPr>
+          <w:rFonts w:ascii="Courier" w:hAnsi="Courier" w:cs="Menlo Regular"/>
+          <w:sz w:val="24"/>
+          <w:szCs w:val="24"/>
+        </w:rPr>
+        <w:t xml:space="preserve"> D</w:t>
+      </w:r>
+    </w:p>
+    <w:p>
+      <w:pPr>
+        <w:pStyle w:val="NoSpacing"/>
+        <w:rPr>
+          <w:rFonts w:ascii="Courier" w:hAnsi="Courier" w:cs="Menlo Regular"/>
+          <w:sz w:val="24"/>
+          <w:szCs w:val="24"/>
+        </w:rPr>
+      </w:pPr>
+      <w:r>
+        <w:rPr>
+          <w:rFonts w:ascii="Courier" w:hAnsi="Courier" w:cs="Menlo Regular"/>
+          <w:sz w:val="24"/>
+          <w:szCs w:val="24"/>
+        </w:rPr>
+        <w:t xml:space="preserve">Yeah, yeah </w:t>
+      </w:r>
+    </w:p>
+    <w:p>
+      <w:pPr>
+        <w:pStyle w:val="NoSpacing"/>
+        <w:rPr>
+          <w:rFonts w:ascii="Courier" w:hAnsi="Courier" w:cs="Menlo Regular"/>
+          <w:sz w:val="24"/>
+          <w:szCs w:val="24"/>
+        </w:rPr>
+      </w:pPr>
+    </w:p>
+    <w:p>
+      <w:pPr>
+        <w:pStyle w:val="NoSpacing"/>
+        <w:rPr>
+          <w:rFonts w:ascii="Courier" w:hAnsi="Courier" w:cs="Menlo Regular"/>
+          <w:sz w:val="24"/>
+          <w:szCs w:val="24"/>
+        </w:rPr>
+      </w:pPr>
+    </w:p>
+    <w:p>
+      <w:pPr>
+        <w:pStyle w:val="NoSpacing"/>
+        <w:rPr>
+          <w:rFonts w:ascii="Courier" w:hAnsi="Courier" w:cs="Menlo Regular"/>
+          <w:i/>
+          <w:sz w:val="24"/>
+          <w:szCs w:val="24"/>
+        </w:rPr>
+      </w:pPr>
+      <w:r>
+        <w:rPr>
+          <w:rFonts w:ascii="Courier" w:hAnsi="Courier" w:cs="Menlo Regular"/>
+          <w:i/>
+          <w:sz w:val="24"/>
+          <w:szCs w:val="24"/>
+        </w:rPr>
+        <w:t>[Chorus]</w:t>
+      </w:r>
+    </w:p>
+    <w:p>
+      <w:pPr>
+        <w:pStyle w:val="NoSpacing"/>
+        <w:rPr>
+          <w:rFonts w:ascii="Courier" w:hAnsi="Courier" w:cs="Menlo Regular"/>
+          <w:sz w:val="24"/>
+          <w:szCs w:val="24"/>
+        </w:rPr>
+      </w:pPr>
+      <w:r>
+        <w:rPr>
+          <w:rFonts w:ascii="Courier" w:hAnsi="Courier" w:cs="Menlo Regular"/>
+          <w:sz w:val="24"/>
+          <w:szCs w:val="24"/>
+        </w:rPr>
+        <w:t xml:space="preserve">                Am   </w:t>
+      </w:r>
+      <w:r>
+        <w:rPr>
+          <w:rFonts w:ascii="Courier" w:hAnsi="Courier" w:cs="Menlo Regular"/>
+          <w:sz w:val="24"/>
+          <w:szCs w:val="24"/>
+        </w:rPr>
+        <w:t>C</w:t>
+      </w:r>
+      <w:r>
+        <w:rPr>
+          <w:rFonts w:ascii="Courier" w:hAnsi="Courier" w:cs="Menlo Regular"/>
+          <w:sz w:val="24"/>
+          <w:szCs w:val="24"/>
+        </w:rPr>
+        <w:t xml:space="preserve">            G                 D</w:t>
+      </w:r>
+    </w:p>
+    <w:p>
+      <w:pPr>
+        <w:pStyle w:val="NoSpacing"/>
+        <w:rPr>
+          <w:rFonts w:ascii="Courier" w:hAnsi="Courier" w:cs="Menlo Regular"/>
+          <w:sz w:val="24"/>
+          <w:szCs w:val="24"/>
+        </w:rPr>
+      </w:pPr>
+      <w:r>
+        <w:rPr>
+          <w:rFonts w:ascii="Courier" w:hAnsi="Courier" w:cs="Menlo Regular"/>
+          <w:sz w:val="24"/>
+          <w:szCs w:val="24"/>
+        </w:rPr>
+        <w:t>'Cause she's so hi</w:t>
+      </w:r>
+      <w:r>
+        <w:rPr>
+          <w:rFonts w:ascii="Courier" w:hAnsi="Courier" w:cs="Menlo Regular"/>
+          <w:sz w:val="24"/>
+          <w:szCs w:val="24"/>
+        </w:rPr>
+        <w:t xml:space="preserve"> - i</w:t>
+      </w:r>
+      <w:r>
+        <w:rPr>
+          <w:rFonts w:ascii="Courier" w:hAnsi="Courier" w:cs="Menlo Regular"/>
+          <w:sz w:val="24"/>
+          <w:szCs w:val="24"/>
+        </w:rPr>
+        <w:t xml:space="preserve">gh... </w:t>
+      </w:r>
+      <w:r>
+        <w:rPr>
+          <w:rFonts w:ascii="Courier" w:hAnsi="Courier" w:cs="Menlo Regular"/>
+          <w:sz w:val="24"/>
+          <w:szCs w:val="24"/>
+        </w:rPr>
+        <w:t xml:space="preserve">High above me, she's so lovely </w:t>
+      </w:r>
+    </w:p>
+    <w:p>
+      <w:pPr>
+        <w:pStyle w:val="NoSpacing"/>
+        <w:rPr>
+          <w:rFonts w:ascii="Courier" w:hAnsi="Courier" w:cs="Menlo Regular"/>
+          <w:sz w:val="24"/>
+          <w:szCs w:val="24"/>
+        </w:rPr>
+      </w:pPr>
+      <w:r>
+        <w:rPr>
+          <w:rFonts w:ascii="Courier" w:hAnsi="Courier" w:cs="Menlo Regular"/>
+          <w:sz w:val="24"/>
+          <w:szCs w:val="24"/>
+        </w:rPr>
+        <w:t xml:space="preserve">         </w:t>
+      </w:r>
+      <w:r>
+        <w:rPr>
+          <w:rFonts w:ascii="Courier" w:hAnsi="Courier" w:cs="Menlo Regular"/>
+          <w:sz w:val="24"/>
+          <w:szCs w:val="24"/>
+        </w:rPr>
+        <w:t xml:space="preserve">Am </w:t>
+      </w:r>
+      <w:r>
+        <w:rPr>
+          <w:rFonts w:ascii="Courier" w:hAnsi="Courier" w:cs="Menlo Regular"/>
+          <w:sz w:val="24"/>
+          <w:szCs w:val="24"/>
+        </w:rPr>
+        <w:t xml:space="preserve">  C</w:t>
+      </w:r>
+      <w:r>
+        <w:rPr>
+          <w:rFonts w:ascii="Courier" w:hAnsi="Courier" w:cs="Menlo Regular"/>
+          <w:sz w:val="24"/>
+          <w:szCs w:val="24"/>
+        </w:rPr>
+        <w:t xml:space="preserve">         </w:t>
+      </w:r>
+      <w:r>
+        <w:rPr>
+          <w:rFonts w:ascii="Courier" w:hAnsi="Courier" w:cs="Menlo Regular"/>
+          <w:sz w:val="24"/>
+          <w:szCs w:val="24"/>
+        </w:rPr>
+        <w:t xml:space="preserve">      G              </w:t>
+      </w:r>
+      <w:r>
+        <w:rPr>
+          <w:rFonts w:ascii="Courier" w:hAnsi="Courier" w:cs="Menlo Regular"/>
+          <w:sz w:val="24"/>
+          <w:szCs w:val="24"/>
+        </w:rPr>
+        <w:t xml:space="preserve">D            </w:t>
+      </w:r>
+      <w:r>
+        <w:rPr>
+          <w:rFonts w:ascii="Courier" w:hAnsi="Courier" w:cs="Menlo Regular"/>
+          <w:sz w:val="24"/>
+          <w:szCs w:val="24"/>
+        </w:rPr>
+        <w:t xml:space="preserve"> </w:t>
+      </w:r>
+      <w:r>
+        <w:rPr>
+          <w:rFonts w:ascii="Courier" w:hAnsi="Courier" w:cs="Menlo Regular"/>
+          <w:sz w:val="24"/>
+          <w:szCs w:val="24"/>
+        </w:rPr>
+        <w:t xml:space="preserve">Am </w:t>
+      </w:r>
+      <w:r>
+        <w:rPr>
+          <w:rFonts w:ascii="Courier" w:hAnsi="Courier" w:cs="Menlo Regular"/>
+          <w:sz w:val="24"/>
+          <w:szCs w:val="24"/>
+        </w:rPr>
+        <w:t xml:space="preserve">  </w:t>
+      </w:r>
+      <w:r>
+        <w:rPr>
+          <w:rFonts w:ascii="Courier" w:hAnsi="Courier" w:cs="Menlo Regular"/>
+          <w:sz w:val="24"/>
+          <w:szCs w:val="24"/>
+        </w:rPr>
+        <w:t xml:space="preserve">C  </w:t>
+      </w:r>
+      <w:r>
+        <w:rPr>
+          <w:rFonts w:ascii="Courier" w:hAnsi="Courier" w:cs="Menlo Regular"/>
+          <w:sz w:val="24"/>
+          <w:szCs w:val="24"/>
+        </w:rPr>
+        <w:t xml:space="preserve"> </w:t>
+      </w:r>
+      <w:r>
+        <w:rPr>
+          <w:rFonts w:ascii="Courier" w:hAnsi="Courier" w:cs="Menlo Regular"/>
+          <w:sz w:val="24"/>
+          <w:szCs w:val="24"/>
+        </w:rPr>
+        <w:t>G  D</w:t>
+      </w:r>
+    </w:p>
+    <w:p>
+      <w:pPr>
+        <w:pStyle w:val="NoSpacing"/>
+        <w:rPr>
+          <w:rFonts w:ascii="Courier" w:hAnsi="Courier" w:cs="Menlo Regular"/>
+          <w:sz w:val="24"/>
+          <w:szCs w:val="24"/>
+        </w:rPr>
+      </w:pPr>
+      <w:r>
+        <w:rPr>
+          <w:rFonts w:ascii="Courier" w:hAnsi="Courier" w:cs="Menlo Regular"/>
+          <w:sz w:val="24"/>
+          <w:szCs w:val="24"/>
+        </w:rPr>
+        <w:t>She's so hi</w:t>
+      </w:r>
+      <w:r>
+        <w:rPr>
+          <w:rFonts w:ascii="Courier" w:hAnsi="Courier" w:cs="Menlo Regular"/>
+          <w:sz w:val="24"/>
+          <w:szCs w:val="24"/>
+        </w:rPr>
+        <w:t xml:space="preserve"> - i</w:t>
+      </w:r>
+      <w:r>
+        <w:rPr>
+          <w:rFonts w:ascii="Courier" w:hAnsi="Courier" w:cs="Menlo Regular"/>
+          <w:sz w:val="24"/>
+          <w:szCs w:val="24"/>
+        </w:rPr>
+        <w:t xml:space="preserve">gh... </w:t>
+      </w:r>
+      <w:r>
+        <w:rPr>
+          <w:rFonts w:ascii="Courier" w:hAnsi="Courier" w:cs="Menlo Regular"/>
+          <w:sz w:val="24"/>
+          <w:szCs w:val="24"/>
+        </w:rPr>
+        <w:t>Like Cleopatra, Joan of Arc, or Aphro</w:t>
+      </w:r>
       <w:r>
         <w:rPr>
           <w:rFonts w:ascii="Courier" w:hAnsi="Courier" w:cs="Menlo Regular"/>
@@ -170,9 +677,34 @@
           <w:sz w:val="24"/>
           <w:szCs w:val="24"/>
         </w:rPr>
-        <w:t xml:space="preserve">      C</w:t>
-      </w:r>
-      <w:proofErr w:type="gramEnd"/>
+        <w:t>di</w:t>
+      </w:r>
+      <w:r>
+        <w:rPr>
+          <w:rFonts w:ascii="Courier" w:hAnsi="Courier" w:cs="Menlo Regular"/>
+          <w:sz w:val="24"/>
+          <w:szCs w:val="24"/>
+        </w:rPr>
+        <w:t>-i-</w:t>
+      </w:r>
+      <w:r>
+        <w:rPr>
+          <w:rFonts w:ascii="Courier" w:hAnsi="Courier" w:cs="Menlo Regular"/>
+          <w:sz w:val="24"/>
+          <w:szCs w:val="24"/>
+        </w:rPr>
+        <w:t>te</w:t>
+      </w:r>
+    </w:p>
+    <w:p>
+      <w:pPr>
+        <w:pStyle w:val="NoSpacing"/>
+        <w:rPr>
+          <w:rFonts w:ascii="Courier" w:hAnsi="Courier" w:cs="Menlo Regular"/>
+          <w:sz w:val="24"/>
+          <w:szCs w:val="24"/>
+        </w:rPr>
+      </w:pPr>
       <w:r>
         <w:rPr>
           <w:rFonts w:ascii="Courier" w:hAnsi="Courier" w:cs="Menlo Regular"/>
@@ -187,44 +719,228 @@
           <w:sz w:val="24"/>
           <w:szCs w:val="24"/>
         </w:rPr>
-        <w:t>G</w:t>
-      </w:r>
-    </w:p>
-    <w:p>
-      <w:pPr>
-        <w:pStyle w:val="NoSpacing"/>
-        <w:rPr>
-          <w:rFonts w:ascii="Courier" w:hAnsi="Courier" w:cs="Menlo Regular"/>
-          <w:sz w:val="24"/>
-          <w:szCs w:val="24"/>
-        </w:rPr>
-      </w:pPr>
-      <w:r>
-        <w:rPr>
-          <w:rFonts w:ascii="Courier" w:hAnsi="Courier" w:cs="Menlo Regular"/>
-          <w:sz w:val="24"/>
-          <w:szCs w:val="24"/>
-        </w:rPr>
-        <w:t>She's touch,</w:t>
-      </w:r>
-      <w:r>
-        <w:rPr>
-          <w:rFonts w:ascii="Courier" w:hAnsi="Courier" w:cs="Menlo Regular"/>
-          <w:sz w:val="24"/>
-          <w:szCs w:val="24"/>
-        </w:rPr>
-        <w:t xml:space="preserve"> smell, sight, taste and sound </w:t>
-      </w:r>
-    </w:p>
-    <w:p>
-      <w:pPr>
-        <w:pStyle w:val="NoSpacing"/>
-        <w:rPr>
-          <w:rFonts w:ascii="Courier" w:hAnsi="Courier" w:cs="Menlo Regular"/>
-          <w:sz w:val="24"/>
-          <w:szCs w:val="24"/>
-        </w:rPr>
-      </w:pPr>
+        <w:t xml:space="preserve">Am </w:t>
+      </w:r>
+      <w:r>
+        <w:rPr>
+          <w:rFonts w:ascii="Courier" w:hAnsi="Courier" w:cs="Menlo Regular"/>
+          <w:sz w:val="24"/>
+          <w:szCs w:val="24"/>
+        </w:rPr>
+        <w:t xml:space="preserve">  </w:t>
+      </w:r>
+      <w:r>
+        <w:rPr>
+          <w:rFonts w:ascii="Courier" w:hAnsi="Courier" w:cs="Menlo Regular"/>
+          <w:sz w:val="24"/>
+          <w:szCs w:val="24"/>
+        </w:rPr>
+        <w:t xml:space="preserve">C     </w:t>
+      </w:r>
+      <w:r>
+        <w:rPr>
+          <w:rFonts w:ascii="Courier" w:hAnsi="Courier" w:cs="Menlo Regular"/>
+          <w:sz w:val="24"/>
+          <w:szCs w:val="24"/>
+        </w:rPr>
+        <w:t xml:space="preserve">       G</w:t>
+      </w:r>
+      <w:r>
+        <w:rPr>
+          <w:rFonts w:ascii="Courier" w:hAnsi="Courier" w:cs="Menlo Regular"/>
+          <w:sz w:val="24"/>
+          <w:szCs w:val="24"/>
+        </w:rPr>
+        <w:t xml:space="preserve">        G</w:t>
+      </w:r>
+    </w:p>
+    <w:p>
+      <w:pPr>
+        <w:pStyle w:val="NoSpacing"/>
+        <w:rPr>
+          <w:rFonts w:ascii="Courier" w:hAnsi="Courier" w:cs="Menlo Regular"/>
+          <w:sz w:val="24"/>
+          <w:szCs w:val="24"/>
+        </w:rPr>
+      </w:pPr>
+      <w:r>
+        <w:rPr>
+          <w:rFonts w:ascii="Courier" w:hAnsi="Courier" w:cs="Menlo Regular"/>
+          <w:sz w:val="24"/>
+          <w:szCs w:val="24"/>
+        </w:rPr>
+        <w:t>She's so hi</w:t>
+      </w:r>
+      <w:r>
+        <w:rPr>
+          <w:rFonts w:ascii="Courier" w:hAnsi="Courier" w:cs="Menlo Regular"/>
+          <w:sz w:val="24"/>
+          <w:szCs w:val="24"/>
+        </w:rPr>
+        <w:t xml:space="preserve"> - i</w:t>
+      </w:r>
+      <w:r>
+        <w:rPr>
+          <w:rFonts w:ascii="Courier" w:hAnsi="Courier" w:cs="Menlo Regular"/>
+          <w:sz w:val="24"/>
+          <w:szCs w:val="24"/>
+        </w:rPr>
+        <w:t xml:space="preserve">gh... High above me </w:t>
+      </w:r>
+    </w:p>
+    <w:p>
+      <w:pPr>
+        <w:pStyle w:val="NoSpacing"/>
+        <w:rPr>
+          <w:rFonts w:ascii="Courier" w:hAnsi="Courier" w:cs="Menlo Regular"/>
+          <w:sz w:val="24"/>
+          <w:szCs w:val="24"/>
+        </w:rPr>
+      </w:pPr>
+    </w:p>
+    <w:p>
+      <w:pPr>
+        <w:pStyle w:val="NoSpacing"/>
+        <w:rPr>
+          <w:rFonts w:ascii="Courier" w:hAnsi="Courier" w:cs="Menlo Regular"/>
+          <w:sz w:val="24"/>
+          <w:szCs w:val="24"/>
+        </w:rPr>
+      </w:pPr>
+    </w:p>
+    <w:p>
+      <w:pPr>
+        <w:pStyle w:val="NoSpacing"/>
+        <w:rPr>
+          <w:rFonts w:ascii="Courier" w:hAnsi="Courier" w:cs="Menlo Regular"/>
+          <w:sz w:val="24"/>
+          <w:szCs w:val="24"/>
+        </w:rPr>
+      </w:pPr>
+      <w:r>
+        <w:rPr>
+          <w:rFonts w:ascii="Courier" w:hAnsi="Courier" w:cs="Menlo Regular"/>
+          <w:sz w:val="24"/>
+          <w:szCs w:val="24"/>
+        </w:rPr>
+        <w:t xml:space="preserve">G            </w:t>
+      </w:r>
+      <w:r>
+        <w:rPr>
+          <w:rFonts w:ascii="Courier" w:hAnsi="Courier" w:cs="Menlo Regular"/>
+          <w:sz w:val="24"/>
+          <w:szCs w:val="24"/>
+        </w:rPr>
+        <w:t xml:space="preserve">   D  -</w:t>
+      </w:r>
+      <w:r>
+        <w:rPr>
+          <w:rFonts w:ascii="Courier" w:hAnsi="Courier" w:cs="Menlo Regular"/>
+          <w:sz w:val="24"/>
+          <w:szCs w:val="24"/>
+        </w:rPr>
+        <w:t xml:space="preserve">  </w:t>
+      </w:r>
+      <w:r>
+        <w:rPr>
+          <w:rFonts w:ascii="Courier" w:hAnsi="Courier" w:cs="Menlo Regular"/>
+          <w:sz w:val="24"/>
+          <w:szCs w:val="24"/>
+        </w:rPr>
+        <w:t>C</w:t>
+      </w:r>
+      <w:r>
+        <w:rPr>
+          <w:rFonts w:ascii="Courier" w:hAnsi="Courier" w:cs="Menlo Regular"/>
+          <w:sz w:val="24"/>
+          <w:szCs w:val="24"/>
+        </w:rPr>
+        <w:t xml:space="preserve">     G             D -</w:t>
+      </w:r>
+      <w:r>
+        <w:rPr>
+          <w:rFonts w:ascii="Courier" w:hAnsi="Courier" w:cs="Menlo Regular"/>
+          <w:sz w:val="24"/>
+          <w:szCs w:val="24"/>
+        </w:rPr>
+        <w:t xml:space="preserve"> C</w:t>
+      </w:r>
+    </w:p>
+    <w:p>
+      <w:pPr>
+        <w:pStyle w:val="NoSpacing"/>
+        <w:rPr>
+          <w:rFonts w:ascii="Courier" w:hAnsi="Courier" w:cs="Menlo Regular"/>
+          <w:sz w:val="24"/>
+          <w:szCs w:val="24"/>
+        </w:rPr>
+      </w:pPr>
+      <w:r>
+        <w:rPr>
+          <w:rFonts w:ascii="Courier" w:hAnsi="Courier" w:cs="Menlo Regular"/>
+          <w:sz w:val="24"/>
+          <w:szCs w:val="24"/>
+        </w:rPr>
+        <w:t>First class and fancy free, s</w:t>
+      </w:r>
+      <w:r>
+        <w:rPr>
+          <w:rFonts w:ascii="Courier" w:hAnsi="Courier" w:cs="Menlo Regular"/>
+          <w:sz w:val="24"/>
+          <w:szCs w:val="24"/>
+        </w:rPr>
+        <w:t>he's high so</w:t>
+      </w:r>
+      <w:r>
+        <w:rPr>
+          <w:rFonts w:ascii="Courier" w:hAnsi="Courier" w:cs="Menlo Regular"/>
+          <w:sz w:val="24"/>
+          <w:szCs w:val="24"/>
+        </w:rPr>
+        <w:t>-</w:t>
+      </w:r>
+      <w:r>
+        <w:rPr>
+          <w:rFonts w:ascii="Courier" w:hAnsi="Courier" w:cs="Menlo Regular"/>
+          <w:sz w:val="24"/>
+          <w:szCs w:val="24"/>
+        </w:rPr>
+        <w:t>cie</w:t>
+      </w:r>
+      <w:r>
+        <w:rPr>
+          <w:rFonts w:ascii="Courier" w:hAnsi="Courier" w:cs="Menlo Regular"/>
+          <w:sz w:val="24"/>
+          <w:szCs w:val="24"/>
+        </w:rPr>
+        <w:t>-</w:t>
+      </w:r>
+      <w:r>
+        <w:rPr>
+          <w:rFonts w:ascii="Courier" w:hAnsi="Courier" w:cs="Menlo Regular"/>
+          <w:sz w:val="24"/>
+          <w:szCs w:val="24"/>
+        </w:rPr>
+        <w:t xml:space="preserve">ty </w:t>
+      </w:r>
+    </w:p>
+    <w:p>
+      <w:pPr>
+        <w:pStyle w:val="NoSpacing"/>
+        <w:rPr>
+          <w:rFonts w:ascii="Courier" w:hAnsi="Courier" w:cs="Menlo Regular"/>
+          <w:sz w:val="24"/>
+          <w:szCs w:val="24"/>
+        </w:rPr>
+      </w:pPr>
+      <w:r>
+        <w:rPr>
+          <w:rFonts w:ascii="Courier" w:hAnsi="Courier" w:cs="Menlo Regular"/>
+          <w:sz w:val="24"/>
+          <w:szCs w:val="24"/>
+        </w:rPr>
+        <w:t>G             D   -</w:t>
+      </w:r>
       <w:r>
         <w:rPr>
           <w:rFonts w:ascii="Courier" w:hAnsi="Courier" w:cs="Menlo Regular"/>
@@ -239,161 +955,109 @@
           <w:sz w:val="24"/>
           <w:szCs w:val="24"/>
         </w:rPr>
-        <w:t xml:space="preserve"> D                 C    </w:t>
-      </w:r>
-      <w:r>
-        <w:rPr>
-          <w:rFonts w:ascii="Courier" w:hAnsi="Courier" w:cs="Menlo Regular"/>
-          <w:sz w:val="24"/>
-          <w:szCs w:val="24"/>
-        </w:rPr>
-        <w:t xml:space="preserve">                      G</w:t>
-      </w:r>
-    </w:p>
-    <w:p>
-      <w:pPr>
-        <w:pStyle w:val="NoSpacing"/>
-        <w:rPr>
-          <w:rFonts w:ascii="Courier" w:hAnsi="Courier" w:cs="Menlo Regular"/>
-          <w:sz w:val="24"/>
-          <w:szCs w:val="24"/>
-        </w:rPr>
-      </w:pPr>
-      <w:r>
-        <w:rPr>
-          <w:rFonts w:ascii="Courier" w:hAnsi="Courier" w:cs="Menlo Regular"/>
-          <w:sz w:val="24"/>
-          <w:szCs w:val="24"/>
-        </w:rPr>
-        <w:t xml:space="preserve">But somehow I can't believe </w:t>
-      </w:r>
-      <w:r>
-        <w:rPr>
-          <w:rFonts w:ascii="Courier" w:hAnsi="Courier" w:cs="Menlo Regular"/>
-          <w:sz w:val="24"/>
-          <w:szCs w:val="24"/>
-        </w:rPr>
-        <w:t>t</w:t>
-      </w:r>
-      <w:r>
-        <w:rPr>
-          <w:rFonts w:ascii="Courier" w:hAnsi="Courier" w:cs="Menlo Regular"/>
-          <w:sz w:val="24"/>
-          <w:szCs w:val="24"/>
-        </w:rPr>
-        <w:t xml:space="preserve">hat anything should happen </w:t>
-      </w:r>
-    </w:p>
-    <w:p>
-      <w:pPr>
-        <w:pStyle w:val="NoSpacing"/>
-        <w:rPr>
-          <w:rFonts w:ascii="Courier" w:hAnsi="Courier" w:cs="Menlo Regular"/>
-          <w:sz w:val="24"/>
-          <w:szCs w:val="24"/>
-        </w:rPr>
-      </w:pPr>
-      <w:r>
-        <w:rPr>
-          <w:rFonts w:ascii="Courier" w:hAnsi="Courier" w:cs="Menlo Regular"/>
-          <w:sz w:val="24"/>
-          <w:szCs w:val="24"/>
-        </w:rPr>
-        <w:t xml:space="preserve">D                </w:t>
-      </w:r>
-      <w:r>
-        <w:rPr>
-          <w:rFonts w:ascii="Courier" w:hAnsi="Courier" w:cs="Menlo Regular"/>
-          <w:sz w:val="24"/>
-          <w:szCs w:val="24"/>
-        </w:rPr>
-        <w:t xml:space="preserve">C  </w:t>
-      </w:r>
-      <w:r>
-        <w:rPr>
-          <w:rFonts w:ascii="Courier" w:hAnsi="Courier" w:cs="Menlo Regular"/>
-          <w:sz w:val="24"/>
-          <w:szCs w:val="24"/>
-        </w:rPr>
-        <w:t xml:space="preserve">                      G</w:t>
-      </w:r>
-    </w:p>
-    <w:p>
-      <w:pPr>
-        <w:pStyle w:val="NoSpacing"/>
-        <w:rPr>
-          <w:rFonts w:ascii="Courier" w:hAnsi="Courier" w:cs="Menlo Regular"/>
-          <w:sz w:val="24"/>
-          <w:szCs w:val="24"/>
-        </w:rPr>
-      </w:pPr>
-      <w:r>
-        <w:rPr>
-          <w:rFonts w:ascii="Courier" w:hAnsi="Courier" w:cs="Menlo Regular"/>
-          <w:sz w:val="24"/>
-          <w:szCs w:val="24"/>
-        </w:rPr>
-        <w:t xml:space="preserve">I know where I belong </w:t>
-      </w:r>
-      <w:r>
-        <w:rPr>
-          <w:rFonts w:ascii="Courier" w:hAnsi="Courier" w:cs="Menlo Regular"/>
-          <w:sz w:val="24"/>
-          <w:szCs w:val="24"/>
-        </w:rPr>
-        <w:t>a</w:t>
-      </w:r>
-      <w:r>
-        <w:rPr>
-          <w:rFonts w:ascii="Courier" w:hAnsi="Courier" w:cs="Menlo Regular"/>
-          <w:sz w:val="24"/>
-          <w:szCs w:val="24"/>
-        </w:rPr>
-        <w:t xml:space="preserve">nd nothing's </w:t>
-      </w:r>
-      <w:proofErr w:type="spellStart"/>
-      <w:r>
-        <w:rPr>
-          <w:rFonts w:ascii="Courier" w:hAnsi="Courier" w:cs="Menlo Regular"/>
-          <w:sz w:val="24"/>
-          <w:szCs w:val="24"/>
-        </w:rPr>
-        <w:t>gonna</w:t>
-      </w:r>
-      <w:proofErr w:type="spellEnd"/>
-      <w:r>
-        <w:rPr>
-          <w:rFonts w:ascii="Courier" w:hAnsi="Courier" w:cs="Menlo Regular"/>
-          <w:sz w:val="24"/>
-          <w:szCs w:val="24"/>
-        </w:rPr>
-        <w:t xml:space="preserve"> happen </w:t>
-      </w:r>
-    </w:p>
-    <w:p>
-      <w:pPr>
-        <w:pStyle w:val="NoSpacing"/>
-        <w:rPr>
-          <w:rFonts w:ascii="Courier" w:hAnsi="Courier" w:cs="Menlo Regular"/>
-          <w:sz w:val="24"/>
-          <w:szCs w:val="24"/>
-        </w:rPr>
-      </w:pPr>
-      <w:r>
-        <w:rPr>
-          <w:rFonts w:ascii="Courier" w:hAnsi="Courier" w:cs="Menlo Regular"/>
-          <w:sz w:val="24"/>
-          <w:szCs w:val="24"/>
-        </w:rPr>
-        <w:t xml:space="preserve">      </w:t>
-      </w:r>
-      <w:r>
-        <w:rPr>
-          <w:rFonts w:ascii="Courier" w:hAnsi="Courier" w:cs="Menlo Regular"/>
-          <w:sz w:val="24"/>
-          <w:szCs w:val="24"/>
-        </w:rPr>
-        <w:t xml:space="preserve">D    </w:t>
+        <w:t>C    G</w:t>
+      </w:r>
+      <w:r>
+        <w:rPr>
+          <w:rFonts w:ascii="Courier" w:hAnsi="Courier" w:cs="Menlo Regular"/>
+          <w:sz w:val="24"/>
+          <w:szCs w:val="24"/>
+        </w:rPr>
+        <w:t xml:space="preserve">      G</w:t>
+      </w:r>
+    </w:p>
+    <w:p>
+      <w:pPr>
+        <w:pStyle w:val="NoSpacing"/>
+        <w:rPr>
+          <w:rFonts w:ascii="Courier" w:hAnsi="Courier" w:cs="Menlo Regular"/>
+          <w:sz w:val="24"/>
+          <w:szCs w:val="24"/>
+        </w:rPr>
+      </w:pPr>
+      <w:r>
+        <w:rPr>
+          <w:rFonts w:ascii="Courier" w:hAnsi="Courier" w:cs="Menlo Regular"/>
+          <w:sz w:val="24"/>
+          <w:szCs w:val="24"/>
+        </w:rPr>
+        <w:t xml:space="preserve">She's got the best of everything </w:t>
+      </w:r>
+    </w:p>
+    <w:p>
+      <w:pPr>
+        <w:pStyle w:val="NoSpacing"/>
+        <w:rPr>
+          <w:rFonts w:ascii="Courier" w:hAnsi="Courier" w:cs="Menlo Regular"/>
+          <w:sz w:val="24"/>
+          <w:szCs w:val="24"/>
+        </w:rPr>
+      </w:pPr>
+      <w:r>
+        <w:rPr>
+          <w:rFonts w:ascii="Courier" w:hAnsi="Courier" w:cs="Menlo Regular"/>
+          <w:sz w:val="24"/>
+          <w:szCs w:val="24"/>
+        </w:rPr>
+        <w:t xml:space="preserve">D                  </w:t>
+      </w:r>
+      <w:r>
+        <w:rPr>
+          <w:rFonts w:ascii="Courier" w:hAnsi="Courier" w:cs="Menlo Regular"/>
+          <w:sz w:val="24"/>
+          <w:szCs w:val="24"/>
+        </w:rPr>
+        <w:t xml:space="preserve">   </w:t>
+      </w:r>
+      <w:r>
+        <w:rPr>
+          <w:rFonts w:ascii="Courier" w:hAnsi="Courier" w:cs="Menlo Regular"/>
+          <w:sz w:val="24"/>
+          <w:szCs w:val="24"/>
+        </w:rPr>
+        <w:t xml:space="preserve">C    </w:t>
+      </w:r>
+      <w:r>
+        <w:rPr>
+          <w:rFonts w:ascii="Courier" w:hAnsi="Courier" w:cs="Menlo Regular"/>
+          <w:sz w:val="24"/>
+          <w:szCs w:val="24"/>
+        </w:rPr>
+        <w:t xml:space="preserve">          G</w:t>
+      </w:r>
+      <w:r>
+        <w:rPr>
+          <w:rFonts w:ascii="Courier" w:hAnsi="Courier" w:cs="Menlo Regular"/>
+          <w:sz w:val="24"/>
+          <w:szCs w:val="24"/>
+        </w:rPr>
+        <w:t xml:space="preserve">       G</w:t>
+      </w:r>
+    </w:p>
+    <w:p>
+      <w:pPr>
+        <w:pStyle w:val="NoSpacing"/>
+        <w:rPr>
+          <w:rFonts w:ascii="Courier" w:hAnsi="Courier" w:cs="Menlo Regular"/>
+          <w:sz w:val="24"/>
+          <w:szCs w:val="24"/>
+        </w:rPr>
+      </w:pPr>
+      <w:r>
+        <w:rPr>
+          <w:rFonts w:ascii="Courier" w:hAnsi="Courier" w:cs="Menlo Regular"/>
+          <w:sz w:val="24"/>
+          <w:szCs w:val="24"/>
+        </w:rPr>
+        <w:t>What could a guy like me</w:t>
+      </w:r>
+      <w:r>
+        <w:rPr>
+          <w:rFonts w:ascii="Courier" w:hAnsi="Courier" w:cs="Menlo Regular"/>
+          <w:sz w:val="24"/>
+          <w:szCs w:val="24"/>
+        </w:rPr>
+        <w:t xml:space="preserve"> ever really offer?</w:t>
       </w:r>
       <w:r>
         <w:rPr>
@@ -403,7 +1067,64 @@
         </w:rPr>
         <w:t xml:space="preserve"> </w:t>
       </w:r>
-      <w:proofErr w:type="spellStart"/>
+    </w:p>
+    <w:p>
+      <w:pPr>
+        <w:pStyle w:val="NoSpacing"/>
+        <w:rPr>
+          <w:rFonts w:ascii="Courier" w:hAnsi="Courier" w:cs="Menlo Regular"/>
+          <w:sz w:val="24"/>
+          <w:szCs w:val="24"/>
+        </w:rPr>
+      </w:pPr>
+      <w:r>
+        <w:rPr>
+          <w:rFonts w:ascii="Courier" w:hAnsi="Courier" w:cs="Menlo Regular"/>
+          <w:sz w:val="24"/>
+          <w:szCs w:val="24"/>
+        </w:rPr>
+        <w:t xml:space="preserve">D                   </w:t>
+      </w:r>
+      <w:r>
+        <w:rPr>
+          <w:rFonts w:ascii="Courier" w:hAnsi="Courier" w:cs="Menlo Regular"/>
+          <w:sz w:val="24"/>
+          <w:szCs w:val="24"/>
+        </w:rPr>
+        <w:t xml:space="preserve">     </w:t>
+      </w:r>
+      <w:r>
+        <w:rPr>
+          <w:rFonts w:ascii="Courier" w:hAnsi="Courier" w:cs="Menlo Regular"/>
+          <w:sz w:val="24"/>
+          <w:szCs w:val="24"/>
+        </w:rPr>
+        <w:t xml:space="preserve">C </w:t>
+      </w:r>
+      <w:r>
+        <w:rPr>
+          <w:rFonts w:ascii="Courier" w:hAnsi="Courier" w:cs="Menlo Regular"/>
+          <w:sz w:val="24"/>
+          <w:szCs w:val="24"/>
+        </w:rPr>
+        <w:t xml:space="preserve">                    G</w:t>
+      </w:r>
+      <w:r>
+        <w:rPr>
+          <w:rFonts w:ascii="Courier" w:hAnsi="Courier" w:cs="Menlo Regular"/>
+          <w:sz w:val="24"/>
+          <w:szCs w:val="24"/>
+        </w:rPr>
+        <w:t xml:space="preserve"> </w:t>
+      </w:r>
+      <w:r>
+        <w:rPr>
+          <w:rFonts w:ascii="Courier" w:hAnsi="Courier" w:cs="Menlo Regular"/>
+          <w:sz w:val="24"/>
+          <w:szCs w:val="24"/>
+        </w:rPr>
+        <w:t xml:space="preserve">       </w:t>
+      </w:r>
       <w:r>
         <w:rPr>
           <w:rFonts w:ascii="Courier" w:hAnsi="Courier" w:cs="Menlo Regular"/>
@@ -412,917 +1133,14 @@
         </w:rPr>
         <w:t>D</w:t>
       </w:r>
-      <w:proofErr w:type="spellEnd"/>
-    </w:p>
-    <w:p>
-      <w:pPr>
-        <w:pStyle w:val="NoSpacing"/>
-        <w:rPr>
-          <w:rFonts w:ascii="Courier" w:hAnsi="Courier" w:cs="Menlo Regular"/>
-          <w:sz w:val="24"/>
-          <w:szCs w:val="24"/>
-        </w:rPr>
-      </w:pPr>
-      <w:r>
-        <w:rPr>
-          <w:rFonts w:ascii="Courier" w:hAnsi="Courier" w:cs="Menlo Regular"/>
-          <w:sz w:val="24"/>
-          <w:szCs w:val="24"/>
-        </w:rPr>
-        <w:t xml:space="preserve">Yeah, yeah </w:t>
-      </w:r>
-    </w:p>
-    <w:p>
-      <w:pPr>
-        <w:pStyle w:val="NoSpacing"/>
-        <w:rPr>
-          <w:rFonts w:ascii="Courier" w:hAnsi="Courier" w:cs="Menlo Regular"/>
-          <w:sz w:val="24"/>
-          <w:szCs w:val="24"/>
-        </w:rPr>
-      </w:pPr>
-    </w:p>
-    <w:p>
-      <w:pPr>
-        <w:pStyle w:val="NoSpacing"/>
-        <w:rPr>
-          <w:rFonts w:ascii="Courier" w:hAnsi="Courier" w:cs="Menlo Regular"/>
-          <w:sz w:val="24"/>
-          <w:szCs w:val="24"/>
-        </w:rPr>
-      </w:pPr>
-    </w:p>
-    <w:p>
-      <w:pPr>
-        <w:pStyle w:val="NoSpacing"/>
-        <w:rPr>
-          <w:rFonts w:ascii="Courier" w:hAnsi="Courier" w:cs="Menlo Regular"/>
-          <w:i/>
-          <w:sz w:val="24"/>
-          <w:szCs w:val="24"/>
-        </w:rPr>
-      </w:pPr>
-      <w:r>
-        <w:rPr>
-          <w:rFonts w:ascii="Courier" w:hAnsi="Courier" w:cs="Menlo Regular"/>
-          <w:i/>
-          <w:sz w:val="24"/>
-          <w:szCs w:val="24"/>
-        </w:rPr>
-        <w:t>[Chorus]</w:t>
-      </w:r>
-    </w:p>
-    <w:p>
-      <w:pPr>
-        <w:pStyle w:val="NoSpacing"/>
-        <w:rPr>
-          <w:rFonts w:ascii="Courier" w:hAnsi="Courier" w:cs="Menlo Regular"/>
-          <w:sz w:val="24"/>
-          <w:szCs w:val="24"/>
-        </w:rPr>
-      </w:pPr>
-      <w:r>
-        <w:rPr>
-          <w:rFonts w:ascii="Courier" w:hAnsi="Courier" w:cs="Menlo Regular"/>
-          <w:sz w:val="24"/>
-          <w:szCs w:val="24"/>
-        </w:rPr>
-        <w:t xml:space="preserve">                Am   </w:t>
-      </w:r>
-      <w:r>
-        <w:rPr>
-          <w:rFonts w:ascii="Courier" w:hAnsi="Courier" w:cs="Menlo Regular"/>
-          <w:sz w:val="24"/>
-          <w:szCs w:val="24"/>
-        </w:rPr>
-        <w:t>C</w:t>
-      </w:r>
-      <w:r>
-        <w:rPr>
-          <w:rFonts w:ascii="Courier" w:hAnsi="Courier" w:cs="Menlo Regular"/>
-          <w:sz w:val="24"/>
-          <w:szCs w:val="24"/>
-        </w:rPr>
-        <w:t xml:space="preserve">            G                 D</w:t>
-      </w:r>
-    </w:p>
-    <w:p>
-      <w:pPr>
-        <w:pStyle w:val="NoSpacing"/>
-        <w:rPr>
-          <w:rFonts w:ascii="Courier" w:hAnsi="Courier" w:cs="Menlo Regular"/>
-          <w:sz w:val="24"/>
-          <w:szCs w:val="24"/>
-        </w:rPr>
-      </w:pPr>
-      <w:r>
-        <w:rPr>
-          <w:rFonts w:ascii="Courier" w:hAnsi="Courier" w:cs="Menlo Regular"/>
-          <w:sz w:val="24"/>
-          <w:szCs w:val="24"/>
-        </w:rPr>
-        <w:t>'Cause she's so hi</w:t>
-      </w:r>
-      <w:r>
-        <w:rPr>
-          <w:rFonts w:ascii="Courier" w:hAnsi="Courier" w:cs="Menlo Regular"/>
-          <w:sz w:val="24"/>
-          <w:szCs w:val="24"/>
-        </w:rPr>
-        <w:t xml:space="preserve"> - </w:t>
-      </w:r>
-      <w:proofErr w:type="spellStart"/>
-      <w:r>
-        <w:rPr>
-          <w:rFonts w:ascii="Courier" w:hAnsi="Courier" w:cs="Menlo Regular"/>
-          <w:sz w:val="24"/>
-          <w:szCs w:val="24"/>
-        </w:rPr>
-        <w:t>i</w:t>
-      </w:r>
-      <w:r>
-        <w:rPr>
-          <w:rFonts w:ascii="Courier" w:hAnsi="Courier" w:cs="Menlo Regular"/>
-          <w:sz w:val="24"/>
-          <w:szCs w:val="24"/>
-        </w:rPr>
-        <w:t>gh</w:t>
-      </w:r>
-      <w:proofErr w:type="spellEnd"/>
-      <w:r>
-        <w:rPr>
-          <w:rFonts w:ascii="Courier" w:hAnsi="Courier" w:cs="Menlo Regular"/>
-          <w:sz w:val="24"/>
-          <w:szCs w:val="24"/>
-        </w:rPr>
-        <w:t xml:space="preserve">... </w:t>
-      </w:r>
-      <w:r>
-        <w:rPr>
-          <w:rFonts w:ascii="Courier" w:hAnsi="Courier" w:cs="Menlo Regular"/>
-          <w:sz w:val="24"/>
-          <w:szCs w:val="24"/>
-        </w:rPr>
-        <w:t xml:space="preserve">High above me, she's so lovely </w:t>
-      </w:r>
-    </w:p>
-    <w:p>
-      <w:pPr>
-        <w:pStyle w:val="NoSpacing"/>
-        <w:rPr>
-          <w:rFonts w:ascii="Courier" w:hAnsi="Courier" w:cs="Menlo Regular"/>
-          <w:sz w:val="24"/>
-          <w:szCs w:val="24"/>
-        </w:rPr>
-      </w:pPr>
-      <w:r>
-        <w:rPr>
-          <w:rFonts w:ascii="Courier" w:hAnsi="Courier" w:cs="Menlo Regular"/>
-          <w:sz w:val="24"/>
-          <w:szCs w:val="24"/>
-        </w:rPr>
-        <w:t xml:space="preserve">         </w:t>
-      </w:r>
-      <w:r>
-        <w:rPr>
-          <w:rFonts w:ascii="Courier" w:hAnsi="Courier" w:cs="Menlo Regular"/>
-          <w:sz w:val="24"/>
-          <w:szCs w:val="24"/>
-        </w:rPr>
-        <w:t xml:space="preserve">Am </w:t>
-      </w:r>
-      <w:r>
-        <w:rPr>
-          <w:rFonts w:ascii="Courier" w:hAnsi="Courier" w:cs="Menlo Regular"/>
-          <w:sz w:val="24"/>
-          <w:szCs w:val="24"/>
-        </w:rPr>
-        <w:t xml:space="preserve">  C</w:t>
-      </w:r>
-      <w:r>
-        <w:rPr>
-          <w:rFonts w:ascii="Courier" w:hAnsi="Courier" w:cs="Menlo Regular"/>
-          <w:sz w:val="24"/>
-          <w:szCs w:val="24"/>
-        </w:rPr>
-        <w:t xml:space="preserve">         </w:t>
-      </w:r>
-      <w:r>
-        <w:rPr>
-          <w:rFonts w:ascii="Courier" w:hAnsi="Courier" w:cs="Menlo Regular"/>
-          <w:sz w:val="24"/>
-          <w:szCs w:val="24"/>
-        </w:rPr>
-        <w:t xml:space="preserve">      G              </w:t>
-      </w:r>
-      <w:r>
-        <w:rPr>
-          <w:rFonts w:ascii="Courier" w:hAnsi="Courier" w:cs="Menlo Regular"/>
-          <w:sz w:val="24"/>
-          <w:szCs w:val="24"/>
-        </w:rPr>
-        <w:t xml:space="preserve">D            </w:t>
-      </w:r>
-      <w:r>
-        <w:rPr>
-          <w:rFonts w:ascii="Courier" w:hAnsi="Courier" w:cs="Menlo Regular"/>
-          <w:sz w:val="24"/>
-          <w:szCs w:val="24"/>
-        </w:rPr>
-        <w:t xml:space="preserve"> </w:t>
-      </w:r>
-      <w:r>
-        <w:rPr>
-          <w:rFonts w:ascii="Courier" w:hAnsi="Courier" w:cs="Menlo Regular"/>
-          <w:sz w:val="24"/>
-          <w:szCs w:val="24"/>
-        </w:rPr>
-        <w:t xml:space="preserve">Am </w:t>
-      </w:r>
-      <w:r>
-        <w:rPr>
-          <w:rFonts w:ascii="Courier" w:hAnsi="Courier" w:cs="Menlo Regular"/>
-          <w:sz w:val="24"/>
-          <w:szCs w:val="24"/>
-        </w:rPr>
-        <w:t xml:space="preserve">  </w:t>
-      </w:r>
-      <w:r>
-        <w:rPr>
-          <w:rFonts w:ascii="Courier" w:hAnsi="Courier" w:cs="Menlo Regular"/>
-          <w:sz w:val="24"/>
-          <w:szCs w:val="24"/>
-        </w:rPr>
-        <w:t xml:space="preserve">C  </w:t>
-      </w:r>
-      <w:r>
-        <w:rPr>
-          <w:rFonts w:ascii="Courier" w:hAnsi="Courier" w:cs="Menlo Regular"/>
-          <w:sz w:val="24"/>
-          <w:szCs w:val="24"/>
-        </w:rPr>
-        <w:t xml:space="preserve"> </w:t>
-      </w:r>
-      <w:proofErr w:type="gramStart"/>
-      <w:r>
-        <w:rPr>
-          <w:rFonts w:ascii="Courier" w:hAnsi="Courier" w:cs="Menlo Regular"/>
-          <w:sz w:val="24"/>
-          <w:szCs w:val="24"/>
-        </w:rPr>
-        <w:t>G  D</w:t>
-      </w:r>
-      <w:proofErr w:type="gramEnd"/>
-    </w:p>
-    <w:p>
-      <w:pPr>
-        <w:pStyle w:val="NoSpacing"/>
-        <w:rPr>
-          <w:rFonts w:ascii="Courier" w:hAnsi="Courier" w:cs="Menlo Regular"/>
-          <w:sz w:val="24"/>
-          <w:szCs w:val="24"/>
-        </w:rPr>
-      </w:pPr>
-      <w:r>
-        <w:rPr>
-          <w:rFonts w:ascii="Courier" w:hAnsi="Courier" w:cs="Menlo Regular"/>
-          <w:sz w:val="24"/>
-          <w:szCs w:val="24"/>
-        </w:rPr>
-        <w:t>She's so hi</w:t>
-      </w:r>
-      <w:r>
-        <w:rPr>
-          <w:rFonts w:ascii="Courier" w:hAnsi="Courier" w:cs="Menlo Regular"/>
-          <w:sz w:val="24"/>
-          <w:szCs w:val="24"/>
-        </w:rPr>
-        <w:t xml:space="preserve"> - </w:t>
-      </w:r>
-      <w:proofErr w:type="spellStart"/>
-      <w:r>
-        <w:rPr>
-          <w:rFonts w:ascii="Courier" w:hAnsi="Courier" w:cs="Menlo Regular"/>
-          <w:sz w:val="24"/>
-          <w:szCs w:val="24"/>
-        </w:rPr>
-        <w:t>i</w:t>
-      </w:r>
-      <w:r>
-        <w:rPr>
-          <w:rFonts w:ascii="Courier" w:hAnsi="Courier" w:cs="Menlo Regular"/>
-          <w:sz w:val="24"/>
-          <w:szCs w:val="24"/>
-        </w:rPr>
-        <w:t>gh</w:t>
-      </w:r>
-      <w:proofErr w:type="spellEnd"/>
-      <w:r>
-        <w:rPr>
-          <w:rFonts w:ascii="Courier" w:hAnsi="Courier" w:cs="Menlo Regular"/>
-          <w:sz w:val="24"/>
-          <w:szCs w:val="24"/>
-        </w:rPr>
-        <w:t xml:space="preserve">... </w:t>
-      </w:r>
-      <w:r>
-        <w:rPr>
-          <w:rFonts w:ascii="Courier" w:hAnsi="Courier" w:cs="Menlo Regular"/>
-          <w:sz w:val="24"/>
-          <w:szCs w:val="24"/>
-        </w:rPr>
-        <w:t xml:space="preserve">Like Cleopatra, Joan of Arc, or </w:t>
-      </w:r>
-      <w:proofErr w:type="spellStart"/>
-      <w:r>
-        <w:rPr>
-          <w:rFonts w:ascii="Courier" w:hAnsi="Courier" w:cs="Menlo Regular"/>
-          <w:sz w:val="24"/>
-          <w:szCs w:val="24"/>
-        </w:rPr>
-        <w:t>Aphro</w:t>
-      </w:r>
-      <w:proofErr w:type="spellEnd"/>
-      <w:r>
-        <w:rPr>
-          <w:rFonts w:ascii="Courier" w:hAnsi="Courier" w:cs="Menlo Regular"/>
-          <w:sz w:val="24"/>
-          <w:szCs w:val="24"/>
-        </w:rPr>
-        <w:t>-</w:t>
-      </w:r>
-      <w:r>
-        <w:rPr>
-          <w:rFonts w:ascii="Courier" w:hAnsi="Courier" w:cs="Menlo Regular"/>
-          <w:sz w:val="24"/>
-          <w:szCs w:val="24"/>
-        </w:rPr>
-        <w:t>di</w:t>
-      </w:r>
-      <w:r>
-        <w:rPr>
-          <w:rFonts w:ascii="Courier" w:hAnsi="Courier" w:cs="Menlo Regular"/>
-          <w:sz w:val="24"/>
-          <w:szCs w:val="24"/>
-        </w:rPr>
-        <w:t>-</w:t>
-      </w:r>
-      <w:proofErr w:type="spellStart"/>
-      <w:r>
-        <w:rPr>
-          <w:rFonts w:ascii="Courier" w:hAnsi="Courier" w:cs="Menlo Regular"/>
-          <w:sz w:val="24"/>
-          <w:szCs w:val="24"/>
-        </w:rPr>
-        <w:t>i</w:t>
-      </w:r>
-      <w:proofErr w:type="spellEnd"/>
-      <w:r>
-        <w:rPr>
-          <w:rFonts w:ascii="Courier" w:hAnsi="Courier" w:cs="Menlo Regular"/>
-          <w:sz w:val="24"/>
-          <w:szCs w:val="24"/>
-        </w:rPr>
-        <w:t>-</w:t>
-      </w:r>
-      <w:proofErr w:type="spellStart"/>
-      <w:r>
-        <w:rPr>
-          <w:rFonts w:ascii="Courier" w:hAnsi="Courier" w:cs="Menlo Regular"/>
-          <w:sz w:val="24"/>
-          <w:szCs w:val="24"/>
-        </w:rPr>
-        <w:t>te</w:t>
-      </w:r>
-      <w:proofErr w:type="spellEnd"/>
-    </w:p>
-    <w:p>
-      <w:pPr>
-        <w:pStyle w:val="NoSpacing"/>
-        <w:rPr>
-          <w:rFonts w:ascii="Courier" w:hAnsi="Courier" w:cs="Menlo Regular"/>
-          <w:sz w:val="24"/>
-          <w:szCs w:val="24"/>
-        </w:rPr>
-      </w:pPr>
-      <w:r>
-        <w:rPr>
-          <w:rFonts w:ascii="Courier" w:hAnsi="Courier" w:cs="Menlo Regular"/>
-          <w:sz w:val="24"/>
-          <w:szCs w:val="24"/>
-        </w:rPr>
-        <w:t xml:space="preserve">         </w:t>
-      </w:r>
-      <w:r>
-        <w:rPr>
-          <w:rFonts w:ascii="Courier" w:hAnsi="Courier" w:cs="Menlo Regular"/>
-          <w:sz w:val="24"/>
-          <w:szCs w:val="24"/>
-        </w:rPr>
-        <w:t xml:space="preserve">Am </w:t>
-      </w:r>
-      <w:r>
-        <w:rPr>
-          <w:rFonts w:ascii="Courier" w:hAnsi="Courier" w:cs="Menlo Regular"/>
-          <w:sz w:val="24"/>
-          <w:szCs w:val="24"/>
-        </w:rPr>
-        <w:t xml:space="preserve">  </w:t>
-      </w:r>
-      <w:r>
-        <w:rPr>
-          <w:rFonts w:ascii="Courier" w:hAnsi="Courier" w:cs="Menlo Regular"/>
-          <w:sz w:val="24"/>
-          <w:szCs w:val="24"/>
-        </w:rPr>
-        <w:t xml:space="preserve">C     </w:t>
-      </w:r>
-      <w:r>
-        <w:rPr>
-          <w:rFonts w:ascii="Courier" w:hAnsi="Courier" w:cs="Menlo Regular"/>
-          <w:sz w:val="24"/>
-          <w:szCs w:val="24"/>
-        </w:rPr>
-        <w:t xml:space="preserve">       G</w:t>
-      </w:r>
-      <w:r>
-        <w:rPr>
-          <w:rFonts w:ascii="Courier" w:hAnsi="Courier" w:cs="Menlo Regular"/>
-          <w:sz w:val="24"/>
-          <w:szCs w:val="24"/>
-        </w:rPr>
-        <w:t xml:space="preserve">        </w:t>
-      </w:r>
-      <w:proofErr w:type="spellStart"/>
-      <w:r>
-        <w:rPr>
-          <w:rFonts w:ascii="Courier" w:hAnsi="Courier" w:cs="Menlo Regular"/>
-          <w:sz w:val="24"/>
-          <w:szCs w:val="24"/>
-        </w:rPr>
-        <w:t>G</w:t>
-      </w:r>
-      <w:proofErr w:type="spellEnd"/>
-    </w:p>
-    <w:p>
-      <w:pPr>
-        <w:pStyle w:val="NoSpacing"/>
-        <w:rPr>
-          <w:rFonts w:ascii="Courier" w:hAnsi="Courier" w:cs="Menlo Regular"/>
-          <w:sz w:val="24"/>
-          <w:szCs w:val="24"/>
-        </w:rPr>
-      </w:pPr>
-      <w:r>
-        <w:rPr>
-          <w:rFonts w:ascii="Courier" w:hAnsi="Courier" w:cs="Menlo Regular"/>
-          <w:sz w:val="24"/>
-          <w:szCs w:val="24"/>
-        </w:rPr>
-        <w:t>She's so hi</w:t>
-      </w:r>
-      <w:r>
-        <w:rPr>
-          <w:rFonts w:ascii="Courier" w:hAnsi="Courier" w:cs="Menlo Regular"/>
-          <w:sz w:val="24"/>
-          <w:szCs w:val="24"/>
-        </w:rPr>
-        <w:t xml:space="preserve"> - </w:t>
-      </w:r>
-      <w:proofErr w:type="spellStart"/>
-      <w:r>
-        <w:rPr>
-          <w:rFonts w:ascii="Courier" w:hAnsi="Courier" w:cs="Menlo Regular"/>
-          <w:sz w:val="24"/>
-          <w:szCs w:val="24"/>
-        </w:rPr>
-        <w:t>i</w:t>
-      </w:r>
-      <w:r>
-        <w:rPr>
-          <w:rFonts w:ascii="Courier" w:hAnsi="Courier" w:cs="Menlo Regular"/>
-          <w:sz w:val="24"/>
-          <w:szCs w:val="24"/>
-        </w:rPr>
-        <w:t>gh</w:t>
-      </w:r>
-      <w:proofErr w:type="spellEnd"/>
-      <w:r>
-        <w:rPr>
-          <w:rFonts w:ascii="Courier" w:hAnsi="Courier" w:cs="Menlo Regular"/>
-          <w:sz w:val="24"/>
-          <w:szCs w:val="24"/>
-        </w:rPr>
-        <w:t xml:space="preserve">... High above me </w:t>
-      </w:r>
-    </w:p>
-    <w:p>
-      <w:pPr>
-        <w:pStyle w:val="NoSpacing"/>
-        <w:rPr>
-          <w:rFonts w:ascii="Courier" w:hAnsi="Courier" w:cs="Menlo Regular"/>
-          <w:sz w:val="24"/>
-          <w:szCs w:val="24"/>
-        </w:rPr>
-      </w:pPr>
-    </w:p>
-    <w:p>
-      <w:pPr>
-        <w:pStyle w:val="NoSpacing"/>
-        <w:rPr>
-          <w:rFonts w:ascii="Courier" w:hAnsi="Courier" w:cs="Menlo Regular"/>
-          <w:sz w:val="24"/>
-          <w:szCs w:val="24"/>
-        </w:rPr>
-      </w:pPr>
-    </w:p>
-    <w:p>
-      <w:pPr>
-        <w:pStyle w:val="NoSpacing"/>
-        <w:rPr>
-          <w:rFonts w:ascii="Courier" w:hAnsi="Courier" w:cs="Menlo Regular"/>
-          <w:sz w:val="24"/>
-          <w:szCs w:val="24"/>
-        </w:rPr>
-      </w:pPr>
-      <w:r>
-        <w:rPr>
-          <w:rFonts w:ascii="Courier" w:hAnsi="Courier" w:cs="Menlo Regular"/>
-          <w:sz w:val="24"/>
-          <w:szCs w:val="24"/>
-        </w:rPr>
-        <w:t xml:space="preserve">G            </w:t>
-      </w:r>
-      <w:r>
-        <w:rPr>
-          <w:rFonts w:ascii="Courier" w:hAnsi="Courier" w:cs="Menlo Regular"/>
-          <w:sz w:val="24"/>
-          <w:szCs w:val="24"/>
-        </w:rPr>
-        <w:t xml:space="preserve">   D  </w:t>
-      </w:r>
-      <w:proofErr w:type="gramStart"/>
-      <w:r>
-        <w:rPr>
-          <w:rFonts w:ascii="Courier" w:hAnsi="Courier" w:cs="Menlo Regular"/>
-          <w:sz w:val="24"/>
-          <w:szCs w:val="24"/>
-        </w:rPr>
-        <w:t>-</w:t>
-      </w:r>
-      <w:r>
-        <w:rPr>
-          <w:rFonts w:ascii="Courier" w:hAnsi="Courier" w:cs="Menlo Regular"/>
-          <w:sz w:val="24"/>
-          <w:szCs w:val="24"/>
-        </w:rPr>
-        <w:t xml:space="preserve">  </w:t>
-      </w:r>
-      <w:r>
-        <w:rPr>
-          <w:rFonts w:ascii="Courier" w:hAnsi="Courier" w:cs="Menlo Regular"/>
-          <w:sz w:val="24"/>
-          <w:szCs w:val="24"/>
-        </w:rPr>
-        <w:t>C</w:t>
-      </w:r>
-      <w:proofErr w:type="gramEnd"/>
-      <w:r>
-        <w:rPr>
-          <w:rFonts w:ascii="Courier" w:hAnsi="Courier" w:cs="Menlo Regular"/>
-          <w:sz w:val="24"/>
-          <w:szCs w:val="24"/>
-        </w:rPr>
-        <w:t xml:space="preserve">     G             D -</w:t>
-      </w:r>
-      <w:r>
-        <w:rPr>
-          <w:rFonts w:ascii="Courier" w:hAnsi="Courier" w:cs="Menlo Regular"/>
-          <w:sz w:val="24"/>
-          <w:szCs w:val="24"/>
-        </w:rPr>
-        <w:t xml:space="preserve"> C</w:t>
-      </w:r>
-    </w:p>
-    <w:p>
-      <w:pPr>
-        <w:pStyle w:val="NoSpacing"/>
-        <w:rPr>
-          <w:rFonts w:ascii="Courier" w:hAnsi="Courier" w:cs="Menlo Regular"/>
-          <w:sz w:val="24"/>
-          <w:szCs w:val="24"/>
-        </w:rPr>
-      </w:pPr>
-      <w:proofErr w:type="gramStart"/>
-      <w:r>
-        <w:rPr>
-          <w:rFonts w:ascii="Courier" w:hAnsi="Courier" w:cs="Menlo Regular"/>
-          <w:sz w:val="24"/>
-          <w:szCs w:val="24"/>
-        </w:rPr>
-        <w:t>First class and fancy free</w:t>
-      </w:r>
-      <w:proofErr w:type="gramEnd"/>
-      <w:r>
-        <w:rPr>
-          <w:rFonts w:ascii="Courier" w:hAnsi="Courier" w:cs="Menlo Regular"/>
-          <w:sz w:val="24"/>
-          <w:szCs w:val="24"/>
-        </w:rPr>
-        <w:t xml:space="preserve">, </w:t>
-      </w:r>
-      <w:proofErr w:type="gramStart"/>
-      <w:r>
-        <w:rPr>
-          <w:rFonts w:ascii="Courier" w:hAnsi="Courier" w:cs="Menlo Regular"/>
-          <w:sz w:val="24"/>
-          <w:szCs w:val="24"/>
-        </w:rPr>
-        <w:t>s</w:t>
-      </w:r>
-      <w:r>
-        <w:rPr>
-          <w:rFonts w:ascii="Courier" w:hAnsi="Courier" w:cs="Menlo Regular"/>
-          <w:sz w:val="24"/>
-          <w:szCs w:val="24"/>
-        </w:rPr>
-        <w:t>he's high so</w:t>
-      </w:r>
-      <w:r>
-        <w:rPr>
-          <w:rFonts w:ascii="Courier" w:hAnsi="Courier" w:cs="Menlo Regular"/>
-          <w:sz w:val="24"/>
-          <w:szCs w:val="24"/>
-        </w:rPr>
-        <w:t>-</w:t>
-      </w:r>
-      <w:proofErr w:type="spellStart"/>
-      <w:r>
-        <w:rPr>
-          <w:rFonts w:ascii="Courier" w:hAnsi="Courier" w:cs="Menlo Regular"/>
-          <w:sz w:val="24"/>
-          <w:szCs w:val="24"/>
-        </w:rPr>
-        <w:t>cie</w:t>
-      </w:r>
-      <w:proofErr w:type="spellEnd"/>
-      <w:r>
-        <w:rPr>
-          <w:rFonts w:ascii="Courier" w:hAnsi="Courier" w:cs="Menlo Regular"/>
-          <w:sz w:val="24"/>
-          <w:szCs w:val="24"/>
-        </w:rPr>
-        <w:t>-</w:t>
-      </w:r>
-      <w:proofErr w:type="spellStart"/>
-      <w:r>
-        <w:rPr>
-          <w:rFonts w:ascii="Courier" w:hAnsi="Courier" w:cs="Menlo Regular"/>
-          <w:sz w:val="24"/>
-          <w:szCs w:val="24"/>
-        </w:rPr>
-        <w:t>ty</w:t>
-      </w:r>
-      <w:proofErr w:type="spellEnd"/>
-      <w:proofErr w:type="gramEnd"/>
-      <w:r>
-        <w:rPr>
-          <w:rFonts w:ascii="Courier" w:hAnsi="Courier" w:cs="Menlo Regular"/>
-          <w:sz w:val="24"/>
-          <w:szCs w:val="24"/>
-        </w:rPr>
-        <w:t xml:space="preserve"> </w:t>
-      </w:r>
-    </w:p>
-    <w:p>
-      <w:pPr>
-        <w:pStyle w:val="NoSpacing"/>
-        <w:rPr>
-          <w:rFonts w:ascii="Courier" w:hAnsi="Courier" w:cs="Menlo Regular"/>
-          <w:sz w:val="24"/>
-          <w:szCs w:val="24"/>
-        </w:rPr>
-      </w:pPr>
-      <w:r>
-        <w:rPr>
-          <w:rFonts w:ascii="Courier" w:hAnsi="Courier" w:cs="Menlo Regular"/>
-          <w:sz w:val="24"/>
-          <w:szCs w:val="24"/>
-        </w:rPr>
-        <w:t xml:space="preserve">G             D   </w:t>
-      </w:r>
-      <w:proofErr w:type="gramStart"/>
-      <w:r>
-        <w:rPr>
-          <w:rFonts w:ascii="Courier" w:hAnsi="Courier" w:cs="Menlo Regular"/>
-          <w:sz w:val="24"/>
-          <w:szCs w:val="24"/>
-        </w:rPr>
-        <w:t>-</w:t>
-      </w:r>
-      <w:r>
-        <w:rPr>
-          <w:rFonts w:ascii="Courier" w:hAnsi="Courier" w:cs="Menlo Regular"/>
-          <w:sz w:val="24"/>
-          <w:szCs w:val="24"/>
-        </w:rPr>
-        <w:t xml:space="preserve">   </w:t>
-      </w:r>
-      <w:r>
-        <w:rPr>
-          <w:rFonts w:ascii="Courier" w:hAnsi="Courier" w:cs="Menlo Regular"/>
-          <w:sz w:val="24"/>
-          <w:szCs w:val="24"/>
-        </w:rPr>
-        <w:t>C</w:t>
-      </w:r>
-      <w:proofErr w:type="gramEnd"/>
-      <w:r>
-        <w:rPr>
-          <w:rFonts w:ascii="Courier" w:hAnsi="Courier" w:cs="Menlo Regular"/>
-          <w:sz w:val="24"/>
-          <w:szCs w:val="24"/>
-        </w:rPr>
-        <w:t xml:space="preserve">    G</w:t>
-      </w:r>
-    </w:p>
-    <w:p>
-      <w:pPr>
-        <w:pStyle w:val="NoSpacing"/>
-        <w:rPr>
-          <w:rFonts w:ascii="Courier" w:hAnsi="Courier" w:cs="Menlo Regular"/>
-          <w:sz w:val="24"/>
-          <w:szCs w:val="24"/>
-        </w:rPr>
-      </w:pPr>
-      <w:r>
-        <w:rPr>
-          <w:rFonts w:ascii="Courier" w:hAnsi="Courier" w:cs="Menlo Regular"/>
-          <w:sz w:val="24"/>
-          <w:szCs w:val="24"/>
-        </w:rPr>
-        <w:t xml:space="preserve">She's got the best of everything </w:t>
-      </w:r>
-    </w:p>
-    <w:p>
-      <w:pPr>
-        <w:pStyle w:val="NoSpacing"/>
-        <w:rPr>
-          <w:rFonts w:ascii="Courier" w:hAnsi="Courier" w:cs="Menlo Regular"/>
-          <w:sz w:val="24"/>
-          <w:szCs w:val="24"/>
-        </w:rPr>
-      </w:pPr>
-      <w:r>
-        <w:rPr>
-          <w:rFonts w:ascii="Courier" w:hAnsi="Courier" w:cs="Menlo Regular"/>
-          <w:sz w:val="24"/>
-          <w:szCs w:val="24"/>
-        </w:rPr>
-        <w:t xml:space="preserve">D                  </w:t>
-      </w:r>
-      <w:r>
-        <w:rPr>
-          <w:rFonts w:ascii="Courier" w:hAnsi="Courier" w:cs="Menlo Regular"/>
-          <w:sz w:val="24"/>
-          <w:szCs w:val="24"/>
-        </w:rPr>
-        <w:t xml:space="preserve">   </w:t>
-      </w:r>
-      <w:r>
-        <w:rPr>
-          <w:rFonts w:ascii="Courier" w:hAnsi="Courier" w:cs="Menlo Regular"/>
-          <w:sz w:val="24"/>
-          <w:szCs w:val="24"/>
-        </w:rPr>
-        <w:t xml:space="preserve">C    </w:t>
-      </w:r>
-      <w:r>
-        <w:rPr>
-          <w:rFonts w:ascii="Courier" w:hAnsi="Courier" w:cs="Menlo Regular"/>
-          <w:sz w:val="24"/>
-          <w:szCs w:val="24"/>
-        </w:rPr>
-        <w:t xml:space="preserve">          G</w:t>
-      </w:r>
-    </w:p>
-    <w:p>
-      <w:pPr>
-        <w:pStyle w:val="NoSpacing"/>
-        <w:rPr>
-          <w:rFonts w:ascii="Courier" w:hAnsi="Courier" w:cs="Menlo Regular"/>
-          <w:sz w:val="24"/>
-          <w:szCs w:val="24"/>
-        </w:rPr>
-      </w:pPr>
-      <w:r>
-        <w:rPr>
-          <w:rFonts w:ascii="Courier" w:hAnsi="Courier" w:cs="Menlo Regular"/>
-          <w:sz w:val="24"/>
-          <w:szCs w:val="24"/>
-        </w:rPr>
-        <w:t>What could a guy like me</w:t>
-      </w:r>
-      <w:r>
-        <w:rPr>
-          <w:rFonts w:ascii="Courier" w:hAnsi="Courier" w:cs="Menlo Regular"/>
-          <w:sz w:val="24"/>
-          <w:szCs w:val="24"/>
-        </w:rPr>
-        <w:t xml:space="preserve"> ever really offer?</w:t>
-      </w:r>
-      <w:r>
-        <w:rPr>
-          <w:rFonts w:ascii="Courier" w:hAnsi="Courier" w:cs="Menlo Regular"/>
-          <w:sz w:val="24"/>
-          <w:szCs w:val="24"/>
-        </w:rPr>
-        <w:t xml:space="preserve"> </w:t>
-      </w:r>
-    </w:p>
-    <w:p>
-      <w:pPr>
-        <w:pStyle w:val="NoSpacing"/>
-        <w:rPr>
-          <w:rFonts w:ascii="Courier" w:hAnsi="Courier" w:cs="Menlo Regular"/>
-          <w:sz w:val="24"/>
-          <w:szCs w:val="24"/>
-        </w:rPr>
-      </w:pPr>
-      <w:r>
-        <w:rPr>
-          <w:rFonts w:ascii="Courier" w:hAnsi="Courier" w:cs="Menlo Regular"/>
-          <w:sz w:val="24"/>
-          <w:szCs w:val="24"/>
-        </w:rPr>
-        <w:t xml:space="preserve">D                   </w:t>
-      </w:r>
-      <w:r>
-        <w:rPr>
-          <w:rFonts w:ascii="Courier" w:hAnsi="Courier" w:cs="Menlo Regular"/>
-          <w:sz w:val="24"/>
-          <w:szCs w:val="24"/>
-        </w:rPr>
-        <w:t xml:space="preserve">     </w:t>
-      </w:r>
-      <w:r>
-        <w:rPr>
-          <w:rFonts w:ascii="Courier" w:hAnsi="Courier" w:cs="Menlo Regular"/>
-          <w:sz w:val="24"/>
-          <w:szCs w:val="24"/>
-        </w:rPr>
-        <w:t xml:space="preserve">C </w:t>
-      </w:r>
-      <w:r>
-        <w:rPr>
-          <w:rFonts w:ascii="Courier" w:hAnsi="Courier" w:cs="Menlo Regular"/>
-          <w:sz w:val="24"/>
-          <w:szCs w:val="24"/>
-        </w:rPr>
-        <w:t xml:space="preserve">                    G</w:t>
-      </w:r>
-      <w:r>
-        <w:rPr>
-          <w:rFonts w:ascii="Courier" w:hAnsi="Courier" w:cs="Menlo Regular"/>
-          <w:sz w:val="24"/>
-          <w:szCs w:val="24"/>
-        </w:rPr>
-        <w:t xml:space="preserve"> </w:t>
-      </w:r>
-      <w:r>
-        <w:rPr>
-          <w:rFonts w:ascii="Courier" w:hAnsi="Courier" w:cs="Menlo Regular"/>
-          <w:sz w:val="24"/>
-          <w:szCs w:val="24"/>
-        </w:rPr>
-        <w:t xml:space="preserve">       </w:t>
-      </w:r>
-      <w:r>
-        <w:rPr>
-          <w:rFonts w:ascii="Courier" w:hAnsi="Courier" w:cs="Menlo Regular"/>
-          <w:sz w:val="24"/>
-          <w:szCs w:val="24"/>
-        </w:rPr>
-        <w:t>D</w:t>
-      </w:r>
-      <w:r>
-        <w:rPr>
-          <w:rFonts w:ascii="Courier" w:hAnsi="Courier" w:cs="Menlo Regular"/>
-          <w:sz w:val="24"/>
-          <w:szCs w:val="24"/>
-        </w:rPr>
-        <w:t xml:space="preserve">   </w:t>
-      </w:r>
-      <w:proofErr w:type="spellStart"/>
-      <w:r>
-        <w:rPr>
-          <w:rFonts w:ascii="Courier" w:hAnsi="Courier" w:cs="Menlo Regular"/>
-          <w:sz w:val="24"/>
-          <w:szCs w:val="24"/>
-        </w:rPr>
-        <w:t>D</w:t>
-      </w:r>
-      <w:proofErr w:type="spellEnd"/>
+      <w:r>
+        <w:rPr>
+          <w:rFonts w:ascii="Courier" w:hAnsi="Courier" w:cs="Menlo Regular"/>
+          <w:sz w:val="24"/>
+          <w:szCs w:val="24"/>
+        </w:rPr>
+        <w:t xml:space="preserve">   D</w:t>
+      </w:r>
     </w:p>
     <w:p>
       <w:pPr>
@@ -1435,16 +1253,7 @@
           <w:sz w:val="24"/>
           <w:szCs w:val="24"/>
         </w:rPr>
-        <w:t xml:space="preserve">G            D    </w:t>
-      </w:r>
-      <w:proofErr w:type="gramStart"/>
-      <w:r>
-        <w:rPr>
-          <w:rFonts w:ascii="Courier" w:hAnsi="Courier" w:cs="Menlo Regular"/>
-          <w:sz w:val="24"/>
-          <w:szCs w:val="24"/>
-        </w:rPr>
-        <w:t>-</w:t>
+        <w:t>G            D    -</w:t>
       </w:r>
       <w:r>
         <w:rPr>
@@ -1454,7 +1263,6 @@
         </w:rPr>
         <w:t xml:space="preserve">    C</w:t>
       </w:r>
-      <w:proofErr w:type="gramEnd"/>
       <w:r>
         <w:rPr>
           <w:rFonts w:ascii="Courier" w:hAnsi="Courier" w:cs="Menlo Regular"/>
@@ -1505,25 +1313,14 @@
           <w:szCs w:val="24"/>
         </w:rPr>
       </w:pPr>
-      <w:proofErr w:type="gramStart"/>
-      <w:r>
-        <w:rPr>
-          <w:rFonts w:ascii="Courier" w:hAnsi="Courier" w:cs="Menlo Regular"/>
-          <w:sz w:val="24"/>
-          <w:szCs w:val="24"/>
-        </w:rPr>
-        <w:t>She comes to speak to me</w:t>
-      </w:r>
-      <w:proofErr w:type="gramEnd"/>
-      <w:r>
-        <w:rPr>
-          <w:rFonts w:ascii="Courier" w:hAnsi="Courier" w:cs="Menlo Regular"/>
-          <w:sz w:val="24"/>
-          <w:szCs w:val="24"/>
-        </w:rPr>
-        <w:t xml:space="preserve">, </w:t>
-      </w:r>
-      <w:proofErr w:type="gramStart"/>
+      <w:r>
+        <w:rPr>
+          <w:rFonts w:ascii="Courier" w:hAnsi="Courier" w:cs="Menlo Regular"/>
+          <w:sz w:val="24"/>
+          <w:szCs w:val="24"/>
+        </w:rPr>
+        <w:t xml:space="preserve">She comes to speak to me, </w:t>
+      </w:r>
       <w:r>
         <w:rPr>
           <w:rFonts w:ascii="Courier" w:hAnsi="Courier" w:cs="Menlo Regular"/>
@@ -1532,7 +1329,6 @@
         </w:rPr>
         <w:t>I freeze immediately</w:t>
       </w:r>
-      <w:proofErr w:type="gramEnd"/>
     </w:p>
     <w:p>
       <w:pPr>
@@ -1557,33 +1353,15 @@
           <w:sz w:val="24"/>
           <w:szCs w:val="24"/>
         </w:rPr>
-        <w:t xml:space="preserve"> D     </w:t>
-      </w:r>
-      <w:proofErr w:type="gramStart"/>
-      <w:r>
-        <w:rPr>
-          <w:rFonts w:ascii="Courier" w:hAnsi="Courier" w:cs="Menlo Regular"/>
-          <w:sz w:val="24"/>
-          <w:szCs w:val="24"/>
-        </w:rPr>
-        <w:t>-</w:t>
-      </w:r>
-      <w:r>
-        <w:rPr>
-          <w:rFonts w:ascii="Courier" w:hAnsi="Courier" w:cs="Menlo Regular"/>
-          <w:sz w:val="24"/>
-          <w:szCs w:val="24"/>
-        </w:rPr>
-        <w:t xml:space="preserve">     C</w:t>
-      </w:r>
-      <w:proofErr w:type="gramEnd"/>
-      <w:r>
-        <w:rPr>
-          <w:rFonts w:ascii="Courier" w:hAnsi="Courier" w:cs="Menlo Regular"/>
-          <w:sz w:val="24"/>
-          <w:szCs w:val="24"/>
-        </w:rPr>
-        <w:t xml:space="preserve">    </w:t>
+        <w:t xml:space="preserve"> D     -</w:t>
+      </w:r>
+      <w:r>
+        <w:rPr>
+          <w:rFonts w:ascii="Courier" w:hAnsi="Courier" w:cs="Menlo Regular"/>
+          <w:sz w:val="24"/>
+          <w:szCs w:val="24"/>
+        </w:rPr>
+        <w:t xml:space="preserve">     C    </w:t>
       </w:r>
       <w:r>
         <w:rPr>
@@ -1593,6 +1371,14 @@
         </w:rPr>
         <w:t>G</w:t>
       </w:r>
+      <w:r>
+        <w:rPr>
+          <w:rFonts w:ascii="Courier" w:hAnsi="Courier" w:cs="Menlo Regular"/>
+          <w:sz w:val="24"/>
+          <w:szCs w:val="24"/>
+        </w:rPr>
+        <w:t xml:space="preserve">     G</w:t>
+      </w:r>
     </w:p>
     <w:p>
       <w:pPr>
@@ -1653,6 +1439,24 @@
         </w:rPr>
         <w:t xml:space="preserve">                      G</w:t>
       </w:r>
+      <w:r>
+        <w:rPr>
+          <w:rFonts w:ascii="Courier" w:hAnsi="Courier" w:cs="Menlo Regular"/>
+          <w:sz w:val="24"/>
+          <w:szCs w:val="24"/>
+        </w:rPr>
+        <w:t xml:space="preserve">      </w:t>
+      </w:r>
+      <w:bookmarkStart w:id="0" w:name="_GoBack"/>
+      <w:bookmarkEnd w:id="0"/>
+      <w:r>
+        <w:rPr>
+          <w:rFonts w:ascii="Courier" w:hAnsi="Courier" w:cs="Menlo Regular"/>
+          <w:sz w:val="24"/>
+          <w:szCs w:val="24"/>
+        </w:rPr>
+        <w:t>G</w:t>
+      </w:r>
     </w:p>
     <w:p>
       <w:pPr>
@@ -1753,25 +1557,7 @@
           <w:sz w:val="24"/>
           <w:szCs w:val="24"/>
         </w:rPr>
-        <w:t xml:space="preserve">nd nothing's </w:t>
-      </w:r>
-      <w:proofErr w:type="spellStart"/>
-      <w:r>
-        <w:rPr>
-          <w:rFonts w:ascii="Courier" w:hAnsi="Courier" w:cs="Menlo Regular"/>
-          <w:sz w:val="24"/>
-          <w:szCs w:val="24"/>
-        </w:rPr>
-        <w:t>gonna</w:t>
-      </w:r>
-      <w:proofErr w:type="spellEnd"/>
-      <w:r>
-        <w:rPr>
-          <w:rFonts w:ascii="Courier" w:hAnsi="Courier" w:cs="Menlo Regular"/>
-          <w:sz w:val="24"/>
-          <w:szCs w:val="24"/>
-        </w:rPr>
-        <w:t xml:space="preserve"> happen</w:t>
+        <w:t>nd nothing's gonna happen</w:t>
       </w:r>
     </w:p>
     <w:p>
@@ -1805,18 +1591,8 @@
           <w:sz w:val="24"/>
           <w:szCs w:val="24"/>
         </w:rPr>
-        <w:t xml:space="preserve">  </w:t>
-      </w:r>
-      <w:proofErr w:type="spellStart"/>
-      <w:r>
-        <w:rPr>
-          <w:rFonts w:ascii="Courier" w:hAnsi="Courier" w:cs="Menlo Regular"/>
-          <w:sz w:val="24"/>
-          <w:szCs w:val="24"/>
-        </w:rPr>
-        <w:t>D</w:t>
-      </w:r>
-      <w:proofErr w:type="spellEnd"/>
+        <w:t xml:space="preserve">  D</w:t>
+      </w:r>
       <w:r>
         <w:rPr>
           <w:rFonts w:ascii="Courier" w:hAnsi="Courier" w:cs="Menlo Regular"/>
@@ -1835,7 +1611,6 @@
           <w:szCs w:val="24"/>
         </w:rPr>
       </w:pPr>
-      <w:bookmarkStart w:id="0" w:name="_GoBack"/>
       <w:r>
         <w:rPr>
           <w:rFonts w:ascii="Courier" w:hAnsi="Courier" w:cs="Menlo Regular"/>
@@ -2166,7 +1941,7 @@
                                     </pic:cNvPicPr>
                                   </pic:nvPicPr>
                                   <pic:blipFill>
-                                    <a:blip r:embed="rId7">
+                                    <a:blip r:embed="rId11">
                                       <a:extLst>
                                         <a:ext uri="{28A0092B-C50C-407E-A947-70E740481C1C}">
                                           <a14:useLocalDpi xmlns:a14="http://schemas.microsoft.com/office/drawing/2010/main" val="0"/>
@@ -2219,7 +1994,7 @@
                                     </pic:cNvPicPr>
                                   </pic:nvPicPr>
                                   <pic:blipFill>
-                                    <a:blip r:embed="rId8">
+                                    <a:blip r:embed="rId12">
                                       <a:extLst>
                                         <a:ext uri="{28A0092B-C50C-407E-A947-70E740481C1C}">
                                           <a14:useLocalDpi xmlns:a14="http://schemas.microsoft.com/office/drawing/2010/main" val="0"/>
@@ -2272,7 +2047,7 @@
                                     </pic:cNvPicPr>
                                   </pic:nvPicPr>
                                   <pic:blipFill>
-                                    <a:blip r:embed="rId9">
+                                    <a:blip r:embed="rId13">
                                       <a:extLst>
                                         <a:ext uri="{28A0092B-C50C-407E-A947-70E740481C1C}">
                                           <a14:useLocalDpi xmlns:a14="http://schemas.microsoft.com/office/drawing/2010/main" val="0"/>
@@ -2325,7 +2100,7 @@
                                     </pic:cNvPicPr>
                                   </pic:nvPicPr>
                                   <pic:blipFill>
-                                    <a:blip r:embed="rId10">
+                                    <a:blip r:embed="rId14">
                                       <a:extLst>
                                         <a:ext uri="{28A0092B-C50C-407E-A947-70E740481C1C}">
                                           <a14:useLocalDpi xmlns:a14="http://schemas.microsoft.com/office/drawing/2010/main" val="0"/>
@@ -2365,7 +2140,6 @@
           </mc:Fallback>
         </mc:AlternateContent>
       </w:r>
-      <w:bookmarkEnd w:id="0"/>
       <w:r>
         <w:rPr>
           <w:rFonts w:ascii="Courier" w:hAnsi="Courier" w:cs="Menlo Regular"/>
@@ -2528,7 +2302,7 @@
                                           </pic:cNvPicPr>
                                         </pic:nvPicPr>
                                         <pic:blipFill>
-                                          <a:blip r:embed="rId11">
+                                          <a:blip r:embed="rId15">
                                             <a:extLst>
                                               <a:ext uri="{28A0092B-C50C-407E-A947-70E740481C1C}">
                                                 <a14:useLocalDpi xmlns:a14="http://schemas.microsoft.com/office/drawing/2010/main" val="0"/>
@@ -2581,7 +2355,7 @@
                                           </pic:cNvPicPr>
                                         </pic:nvPicPr>
                                         <pic:blipFill>
-                                          <a:blip r:embed="rId12">
+                                          <a:blip r:embed="rId16">
                                             <a:extLst>
                                               <a:ext uri="{28A0092B-C50C-407E-A947-70E740481C1C}">
                                                 <a14:useLocalDpi xmlns:a14="http://schemas.microsoft.com/office/drawing/2010/main" val="0"/>
@@ -2634,7 +2408,7 @@
                                           </pic:cNvPicPr>
                                         </pic:nvPicPr>
                                         <pic:blipFill>
-                                          <a:blip r:embed="rId13">
+                                          <a:blip r:embed="rId17">
                                             <a:extLst>
                                               <a:ext uri="{28A0092B-C50C-407E-A947-70E740481C1C}">
                                                 <a14:useLocalDpi xmlns:a14="http://schemas.microsoft.com/office/drawing/2010/main" val="0"/>
@@ -2687,7 +2461,7 @@
                                           </pic:cNvPicPr>
                                         </pic:nvPicPr>
                                         <pic:blipFill>
-                                          <a:blip r:embed="rId14">
+                                          <a:blip r:embed="rId18">
                                             <a:extLst>
                                               <a:ext uri="{28A0092B-C50C-407E-A947-70E740481C1C}">
                                                 <a14:useLocalDpi xmlns:a14="http://schemas.microsoft.com/office/drawing/2010/main" val="0"/>
@@ -2740,7 +2514,7 @@
                                           </pic:cNvPicPr>
                                         </pic:nvPicPr>
                                         <pic:blipFill>
-                                          <a:blip r:embed="rId15">
+                                          <a:blip r:embed="rId19">
                                             <a:extLst>
                                               <a:ext uri="{28A0092B-C50C-407E-A947-70E740481C1C}">
                                                 <a14:useLocalDpi xmlns:a14="http://schemas.microsoft.com/office/drawing/2010/main" val="0"/>
@@ -2793,7 +2567,7 @@
                                           </pic:cNvPicPr>
                                         </pic:nvPicPr>
                                         <pic:blipFill>
-                                          <a:blip r:embed="rId16">
+                                          <a:blip r:embed="rId20">
                                             <a:extLst>
                                               <a:ext uri="{28A0092B-C50C-407E-A947-70E740481C1C}">
                                                 <a14:useLocalDpi xmlns:a14="http://schemas.microsoft.com/office/drawing/2010/main" val="0"/>
@@ -2846,7 +2620,7 @@
                                           </pic:cNvPicPr>
                                         </pic:nvPicPr>
                                         <pic:blipFill>
-                                          <a:blip r:embed="rId17">
+                                          <a:blip r:embed="rId21">
                                             <a:extLst>
                                               <a:ext uri="{28A0092B-C50C-407E-A947-70E740481C1C}">
                                                 <a14:useLocalDpi xmlns:a14="http://schemas.microsoft.com/office/drawing/2010/main" val="0"/>
@@ -3332,7 +3106,6 @@
         <w:b/>
       </w:rPr>
     </w:pPr>
-    <w:proofErr w:type="gramStart"/>
     <w:r>
       <w:rPr>
         <w:rFonts w:ascii="Courier" w:hAnsi="Courier" w:cs="Menlo Regular"/>
@@ -3340,7 +3113,6 @@
       </w:rPr>
       <w:t>ameliaplaysukulele.com</w:t>
     </w:r>
-    <w:proofErr w:type="gramEnd"/>
     <w:r>
       <w:rPr>
         <w:rFonts w:ascii="Courier" w:hAnsi="Courier" w:cs="Menlo Regular"/>

</xml_diff>